<commit_message>
Implementacion fd01 doc #1
</commit_message>
<xml_diff>
--- a/FD05-EPIS-Informe ProyectoFinal.docx
+++ b/FD05-EPIS-Informe ProyectoFinal.docx
@@ -1,6 +1,6 @@
 
 <file path=word/document.xml><?xml version="1.0" encoding="utf-8"?>
-<w:document xmlns:wpc="http://schemas.microsoft.com/office/word/2010/wordprocessingCanvas" xmlns:mc="http://schemas.openxmlformats.org/markup-compatibility/2006" xmlns:o="urn:schemas-microsoft-com:office:office" xmlns:r="http://schemas.openxmlformats.org/officeDocument/2006/relationships" xmlns:m="http://schemas.openxmlformats.org/officeDocument/2006/math" xmlns:v="urn:schemas-microsoft-com:vml" xmlns:wp14="http://schemas.microsoft.com/office/word/2010/wordprocessingDrawing" xmlns:wp="http://schemas.openxmlformats.org/drawingml/2006/wordprocessingDrawing" xmlns:w10="urn:schemas-microsoft-com:office:word" xmlns:w="http://schemas.openxmlformats.org/wordprocessingml/2006/main" xmlns:w14="http://schemas.microsoft.com/office/word/2010/wordml" xmlns:w15="http://schemas.microsoft.com/office/word/2012/wordml" xmlns:wpg="http://schemas.microsoft.com/office/word/2010/wordprocessingGroup" xmlns:wpi="http://schemas.microsoft.com/office/word/2010/wordprocessingInk" xmlns:wne="http://schemas.microsoft.com/office/word/2006/wordml" xmlns:wps="http://schemas.microsoft.com/office/word/2010/wordprocessingShape" mc:Ignorable="w14 w15 wp14">
+<w:document xmlns:wpc="http://schemas.microsoft.com/office/word/2010/wordprocessingCanvas" xmlns:cx="http://schemas.microsoft.com/office/drawing/2014/chartex" xmlns:cx1="http://schemas.microsoft.com/office/drawing/2015/9/8/chartex" xmlns:cx2="http://schemas.microsoft.com/office/drawing/2015/10/21/chartex" xmlns:cx3="http://schemas.microsoft.com/office/drawing/2016/5/9/chartex" xmlns:cx4="http://schemas.microsoft.com/office/drawing/2016/5/10/chartex" xmlns:cx5="http://schemas.microsoft.com/office/drawing/2016/5/11/chartex" xmlns:cx6="http://schemas.microsoft.com/office/drawing/2016/5/12/chartex" xmlns:cx7="http://schemas.microsoft.com/office/drawing/2016/5/13/chartex" xmlns:cx8="http://schemas.microsoft.com/office/drawing/2016/5/14/chartex" xmlns:mc="http://schemas.openxmlformats.org/markup-compatibility/2006" xmlns:aink="http://schemas.microsoft.com/office/drawing/2016/ink" xmlns:am3d="http://schemas.microsoft.com/office/drawing/2017/model3d" xmlns:o="urn:schemas-microsoft-com:office:office" xmlns:r="http://schemas.openxmlformats.org/officeDocument/2006/relationships" xmlns:m="http://schemas.openxmlformats.org/officeDocument/2006/math" xmlns:v="urn:schemas-microsoft-com:vml" xmlns:wp14="http://schemas.microsoft.com/office/word/2010/wordprocessingDrawing" xmlns:wp="http://schemas.openxmlformats.org/drawingml/2006/wordprocessingDrawing" xmlns:w10="urn:schemas-microsoft-com:office:word" xmlns:w="http://schemas.openxmlformats.org/wordprocessingml/2006/main" xmlns:w14="http://schemas.microsoft.com/office/word/2010/wordml" xmlns:w15="http://schemas.microsoft.com/office/word/2012/wordml" xmlns:w16cex="http://schemas.microsoft.com/office/word/2018/wordml/cex" xmlns:w16cid="http://schemas.microsoft.com/office/word/2016/wordml/cid" xmlns:w16="http://schemas.microsoft.com/office/word/2018/wordml" xmlns:w16sdtdh="http://schemas.microsoft.com/office/word/2020/wordml/sdtdatahash" xmlns:w16se="http://schemas.microsoft.com/office/word/2015/wordml/symex" xmlns:wpg="http://schemas.microsoft.com/office/word/2010/wordprocessingGroup" xmlns:wpi="http://schemas.microsoft.com/office/word/2010/wordprocessingInk" xmlns:wne="http://schemas.microsoft.com/office/word/2006/wordml" xmlns:wps="http://schemas.microsoft.com/office/word/2010/wordprocessingShape" mc:Ignorable="w14 w15 w16se w16cid w16 w16cex w16sdtdh wp14">
   <w:body>
     <w:p>
       <w:pPr>
@@ -17,8 +17,6 @@
           <w:szCs w:val="36"/>
         </w:rPr>
       </w:pPr>
-      <w:bookmarkStart w:id="0" w:name="_GoBack"/>
-      <w:bookmarkEnd w:id="0"/>
       <w:r>
         <w:rPr>
           <w:rFonts w:ascii="Arial" w:hAnsi="Arial" w:cs="Arial"/>
@@ -1175,7 +1173,7 @@
     </w:p>
     <w:p>
       <w:pPr>
-        <w:pStyle w:val="Puesto"/>
+        <w:pStyle w:val="Ttulo"/>
         <w:rPr>
           <w:rFonts w:eastAsiaTheme="minorHAnsi" w:cs="Arial"/>
           <w:color w:val="000000"/>
@@ -2524,8 +2522,7 @@
       </w:pPr>
     </w:p>
     <w:sectPr>
-      <w:headerReference w:type="default" r:id="rId8"/>
-      <w:footerReference w:type="default" r:id="rId9"/>
+      <w:footerReference w:type="default" r:id="rId8"/>
       <w:pgSz w:w="11906" w:h="16838"/>
       <w:pgMar w:top="1417" w:right="1701" w:bottom="1417" w:left="1701" w:header="708" w:footer="708" w:gutter="0"/>
       <w:cols w:space="708"/>
@@ -2537,7 +2534,7 @@
 </file>
 
 <file path=word/endnotes.xml><?xml version="1.0" encoding="utf-8"?>
-<w:endnotes xmlns:wpc="http://schemas.microsoft.com/office/word/2010/wordprocessingCanvas" xmlns:mc="http://schemas.openxmlformats.org/markup-compatibility/2006" xmlns:o="urn:schemas-microsoft-com:office:office" xmlns:r="http://schemas.openxmlformats.org/officeDocument/2006/relationships" xmlns:m="http://schemas.openxmlformats.org/officeDocument/2006/math" xmlns:v="urn:schemas-microsoft-com:vml" xmlns:wp14="http://schemas.microsoft.com/office/word/2010/wordprocessingDrawing" xmlns:wp="http://schemas.openxmlformats.org/drawingml/2006/wordprocessingDrawing" xmlns:w10="urn:schemas-microsoft-com:office:word" xmlns:w="http://schemas.openxmlformats.org/wordprocessingml/2006/main" xmlns:w14="http://schemas.microsoft.com/office/word/2010/wordml" xmlns:w15="http://schemas.microsoft.com/office/word/2012/wordml" xmlns:wpg="http://schemas.microsoft.com/office/word/2010/wordprocessingGroup" xmlns:wpi="http://schemas.microsoft.com/office/word/2010/wordprocessingInk" xmlns:wne="http://schemas.microsoft.com/office/word/2006/wordml" xmlns:wps="http://schemas.microsoft.com/office/word/2010/wordprocessingShape" mc:Ignorable="w14 w15 wp14">
+<w:endnotes xmlns:wpc="http://schemas.microsoft.com/office/word/2010/wordprocessingCanvas" xmlns:cx="http://schemas.microsoft.com/office/drawing/2014/chartex" xmlns:cx1="http://schemas.microsoft.com/office/drawing/2015/9/8/chartex" xmlns:cx2="http://schemas.microsoft.com/office/drawing/2015/10/21/chartex" xmlns:cx3="http://schemas.microsoft.com/office/drawing/2016/5/9/chartex" xmlns:cx4="http://schemas.microsoft.com/office/drawing/2016/5/10/chartex" xmlns:cx5="http://schemas.microsoft.com/office/drawing/2016/5/11/chartex" xmlns:cx6="http://schemas.microsoft.com/office/drawing/2016/5/12/chartex" xmlns:cx7="http://schemas.microsoft.com/office/drawing/2016/5/13/chartex" xmlns:cx8="http://schemas.microsoft.com/office/drawing/2016/5/14/chartex" xmlns:mc="http://schemas.openxmlformats.org/markup-compatibility/2006" xmlns:aink="http://schemas.microsoft.com/office/drawing/2016/ink" xmlns:am3d="http://schemas.microsoft.com/office/drawing/2017/model3d" xmlns:o="urn:schemas-microsoft-com:office:office" xmlns:r="http://schemas.openxmlformats.org/officeDocument/2006/relationships" xmlns:m="http://schemas.openxmlformats.org/officeDocument/2006/math" xmlns:v="urn:schemas-microsoft-com:vml" xmlns:wp14="http://schemas.microsoft.com/office/word/2010/wordprocessingDrawing" xmlns:wp="http://schemas.openxmlformats.org/drawingml/2006/wordprocessingDrawing" xmlns:w10="urn:schemas-microsoft-com:office:word" xmlns:w="http://schemas.openxmlformats.org/wordprocessingml/2006/main" xmlns:w14="http://schemas.microsoft.com/office/word/2010/wordml" xmlns:w15="http://schemas.microsoft.com/office/word/2012/wordml" xmlns:w16cex="http://schemas.microsoft.com/office/word/2018/wordml/cex" xmlns:w16cid="http://schemas.microsoft.com/office/word/2016/wordml/cid" xmlns:w16="http://schemas.microsoft.com/office/word/2018/wordml" xmlns:w16sdtdh="http://schemas.microsoft.com/office/word/2020/wordml/sdtdatahash" xmlns:w16se="http://schemas.microsoft.com/office/word/2015/wordml/symex" xmlns:wpg="http://schemas.microsoft.com/office/word/2010/wordprocessingGroup" xmlns:wpi="http://schemas.microsoft.com/office/word/2010/wordprocessingInk" xmlns:wne="http://schemas.microsoft.com/office/word/2006/wordml" xmlns:wps="http://schemas.microsoft.com/office/word/2010/wordprocessingShape" mc:Ignorable="w14 w15 w16se w16cid w16 w16cex w16sdtdh wp14">
   <w:endnote w:type="separator" w:id="-1">
     <w:p>
       <w:pPr>
@@ -2562,7 +2559,7 @@
 </file>
 
 <file path=word/footer1.xml><?xml version="1.0" encoding="utf-8"?>
-<w:ftr xmlns:wpc="http://schemas.microsoft.com/office/word/2010/wordprocessingCanvas" xmlns:mc="http://schemas.openxmlformats.org/markup-compatibility/2006" xmlns:o="urn:schemas-microsoft-com:office:office" xmlns:r="http://schemas.openxmlformats.org/officeDocument/2006/relationships" xmlns:m="http://schemas.openxmlformats.org/officeDocument/2006/math" xmlns:v="urn:schemas-microsoft-com:vml" xmlns:wp14="http://schemas.microsoft.com/office/word/2010/wordprocessingDrawing" xmlns:wp="http://schemas.openxmlformats.org/drawingml/2006/wordprocessingDrawing" xmlns:w10="urn:schemas-microsoft-com:office:word" xmlns:w="http://schemas.openxmlformats.org/wordprocessingml/2006/main" xmlns:w14="http://schemas.microsoft.com/office/word/2010/wordml" xmlns:w15="http://schemas.microsoft.com/office/word/2012/wordml" xmlns:wpg="http://schemas.microsoft.com/office/word/2010/wordprocessingGroup" xmlns:wpi="http://schemas.microsoft.com/office/word/2010/wordprocessingInk" xmlns:wne="http://schemas.microsoft.com/office/word/2006/wordml" xmlns:wps="http://schemas.microsoft.com/office/word/2010/wordprocessingShape" mc:Ignorable="w14 w15 wp14">
+<w:ftr xmlns:wpc="http://schemas.microsoft.com/office/word/2010/wordprocessingCanvas" xmlns:cx="http://schemas.microsoft.com/office/drawing/2014/chartex" xmlns:cx1="http://schemas.microsoft.com/office/drawing/2015/9/8/chartex" xmlns:cx2="http://schemas.microsoft.com/office/drawing/2015/10/21/chartex" xmlns:cx3="http://schemas.microsoft.com/office/drawing/2016/5/9/chartex" xmlns:cx4="http://schemas.microsoft.com/office/drawing/2016/5/10/chartex" xmlns:cx5="http://schemas.microsoft.com/office/drawing/2016/5/11/chartex" xmlns:cx6="http://schemas.microsoft.com/office/drawing/2016/5/12/chartex" xmlns:cx7="http://schemas.microsoft.com/office/drawing/2016/5/13/chartex" xmlns:cx8="http://schemas.microsoft.com/office/drawing/2016/5/14/chartex" xmlns:mc="http://schemas.openxmlformats.org/markup-compatibility/2006" xmlns:aink="http://schemas.microsoft.com/office/drawing/2016/ink" xmlns:am3d="http://schemas.microsoft.com/office/drawing/2017/model3d" xmlns:o="urn:schemas-microsoft-com:office:office" xmlns:r="http://schemas.openxmlformats.org/officeDocument/2006/relationships" xmlns:m="http://schemas.openxmlformats.org/officeDocument/2006/math" xmlns:v="urn:schemas-microsoft-com:vml" xmlns:wp14="http://schemas.microsoft.com/office/word/2010/wordprocessingDrawing" xmlns:wp="http://schemas.openxmlformats.org/drawingml/2006/wordprocessingDrawing" xmlns:w10="urn:schemas-microsoft-com:office:word" xmlns:w="http://schemas.openxmlformats.org/wordprocessingml/2006/main" xmlns:w14="http://schemas.microsoft.com/office/word/2010/wordml" xmlns:w15="http://schemas.microsoft.com/office/word/2012/wordml" xmlns:w16cex="http://schemas.microsoft.com/office/word/2018/wordml/cex" xmlns:w16cid="http://schemas.microsoft.com/office/word/2016/wordml/cid" xmlns:w16="http://schemas.microsoft.com/office/word/2018/wordml" xmlns:w16sdtdh="http://schemas.microsoft.com/office/word/2020/wordml/sdtdatahash" xmlns:w16se="http://schemas.microsoft.com/office/word/2015/wordml/symex" xmlns:wpg="http://schemas.microsoft.com/office/word/2010/wordprocessingGroup" xmlns:wpi="http://schemas.microsoft.com/office/word/2010/wordprocessingInk" xmlns:wne="http://schemas.microsoft.com/office/word/2006/wordml" xmlns:wps="http://schemas.microsoft.com/office/word/2010/wordprocessingShape" mc:Ignorable="w14 w15 w16se w16cid w16 w16cex w16sdtdh wp14">
   <w:sdt>
     <w:sdtPr>
       <w:id w:val="-1014383162"/>
@@ -2609,7 +2606,7 @@
 </file>
 
 <file path=word/footnotes.xml><?xml version="1.0" encoding="utf-8"?>
-<w:footnotes xmlns:wpc="http://schemas.microsoft.com/office/word/2010/wordprocessingCanvas" xmlns:mc="http://schemas.openxmlformats.org/markup-compatibility/2006" xmlns:o="urn:schemas-microsoft-com:office:office" xmlns:r="http://schemas.openxmlformats.org/officeDocument/2006/relationships" xmlns:m="http://schemas.openxmlformats.org/officeDocument/2006/math" xmlns:v="urn:schemas-microsoft-com:vml" xmlns:wp14="http://schemas.microsoft.com/office/word/2010/wordprocessingDrawing" xmlns:wp="http://schemas.openxmlformats.org/drawingml/2006/wordprocessingDrawing" xmlns:w10="urn:schemas-microsoft-com:office:word" xmlns:w="http://schemas.openxmlformats.org/wordprocessingml/2006/main" xmlns:w14="http://schemas.microsoft.com/office/word/2010/wordml" xmlns:w15="http://schemas.microsoft.com/office/word/2012/wordml" xmlns:wpg="http://schemas.microsoft.com/office/word/2010/wordprocessingGroup" xmlns:wpi="http://schemas.microsoft.com/office/word/2010/wordprocessingInk" xmlns:wne="http://schemas.microsoft.com/office/word/2006/wordml" xmlns:wps="http://schemas.microsoft.com/office/word/2010/wordprocessingShape" mc:Ignorable="w14 w15 wp14">
+<w:footnotes xmlns:wpc="http://schemas.microsoft.com/office/word/2010/wordprocessingCanvas" xmlns:cx="http://schemas.microsoft.com/office/drawing/2014/chartex" xmlns:cx1="http://schemas.microsoft.com/office/drawing/2015/9/8/chartex" xmlns:cx2="http://schemas.microsoft.com/office/drawing/2015/10/21/chartex" xmlns:cx3="http://schemas.microsoft.com/office/drawing/2016/5/9/chartex" xmlns:cx4="http://schemas.microsoft.com/office/drawing/2016/5/10/chartex" xmlns:cx5="http://schemas.microsoft.com/office/drawing/2016/5/11/chartex" xmlns:cx6="http://schemas.microsoft.com/office/drawing/2016/5/12/chartex" xmlns:cx7="http://schemas.microsoft.com/office/drawing/2016/5/13/chartex" xmlns:cx8="http://schemas.microsoft.com/office/drawing/2016/5/14/chartex" xmlns:mc="http://schemas.openxmlformats.org/markup-compatibility/2006" xmlns:aink="http://schemas.microsoft.com/office/drawing/2016/ink" xmlns:am3d="http://schemas.microsoft.com/office/drawing/2017/model3d" xmlns:o="urn:schemas-microsoft-com:office:office" xmlns:r="http://schemas.openxmlformats.org/officeDocument/2006/relationships" xmlns:m="http://schemas.openxmlformats.org/officeDocument/2006/math" xmlns:v="urn:schemas-microsoft-com:vml" xmlns:wp14="http://schemas.microsoft.com/office/word/2010/wordprocessingDrawing" xmlns:wp="http://schemas.openxmlformats.org/drawingml/2006/wordprocessingDrawing" xmlns:w10="urn:schemas-microsoft-com:office:word" xmlns:w="http://schemas.openxmlformats.org/wordprocessingml/2006/main" xmlns:w14="http://schemas.microsoft.com/office/word/2010/wordml" xmlns:w15="http://schemas.microsoft.com/office/word/2012/wordml" xmlns:w16cex="http://schemas.microsoft.com/office/word/2018/wordml/cex" xmlns:w16cid="http://schemas.microsoft.com/office/word/2016/wordml/cid" xmlns:w16="http://schemas.microsoft.com/office/word/2018/wordml" xmlns:w16sdtdh="http://schemas.microsoft.com/office/word/2020/wordml/sdtdatahash" xmlns:w16se="http://schemas.microsoft.com/office/word/2015/wordml/symex" xmlns:wpg="http://schemas.microsoft.com/office/word/2010/wordprocessingGroup" xmlns:wpi="http://schemas.microsoft.com/office/word/2010/wordprocessingInk" xmlns:wne="http://schemas.microsoft.com/office/word/2006/wordml" xmlns:wps="http://schemas.microsoft.com/office/word/2010/wordprocessingShape" mc:Ignorable="w14 w15 w16se w16cid w16 w16cex w16sdtdh wp14">
   <w:footnote w:type="separator" w:id="-1">
     <w:p>
       <w:pPr>
@@ -2633,29 +2630,9 @@
 </w:footnotes>
 </file>
 
-<file path=word/header1.xml><?xml version="1.0" encoding="utf-8"?>
-<w:hdr xmlns:wpc="http://schemas.microsoft.com/office/word/2010/wordprocessingCanvas" xmlns:mc="http://schemas.openxmlformats.org/markup-compatibility/2006" xmlns:o="urn:schemas-microsoft-com:office:office" xmlns:r="http://schemas.openxmlformats.org/officeDocument/2006/relationships" xmlns:m="http://schemas.openxmlformats.org/officeDocument/2006/math" xmlns:v="urn:schemas-microsoft-com:vml" xmlns:wp14="http://schemas.microsoft.com/office/word/2010/wordprocessingDrawing" xmlns:wp="http://schemas.openxmlformats.org/drawingml/2006/wordprocessingDrawing" xmlns:w10="urn:schemas-microsoft-com:office:word" xmlns:w="http://schemas.openxmlformats.org/wordprocessingml/2006/main" xmlns:w14="http://schemas.microsoft.com/office/word/2010/wordml" xmlns:w15="http://schemas.microsoft.com/office/word/2012/wordml" xmlns:wpg="http://schemas.microsoft.com/office/word/2010/wordprocessingGroup" xmlns:wpi="http://schemas.microsoft.com/office/word/2010/wordprocessingInk" xmlns:wne="http://schemas.microsoft.com/office/word/2006/wordml" xmlns:wps="http://schemas.microsoft.com/office/word/2010/wordprocessingShape" mc:Ignorable="w14 w15 wp14">
-  <w:p>
-    <w:pPr>
-      <w:pStyle w:val="Encabezado"/>
-    </w:pPr>
-    <w:r>
-      <w:t>Logo de Mi Empresa</w:t>
-    </w:r>
-    <w:r>
-      <w:tab/>
-    </w:r>
-    <w:r>
-      <w:tab/>
-      <w:t>Logo de mi Cliente</w:t>
-    </w:r>
-  </w:p>
-</w:hdr>
-</file>
-
 <file path=word/numbering.xml><?xml version="1.0" encoding="utf-8"?>
-<w:numbering xmlns:wpc="http://schemas.microsoft.com/office/word/2010/wordprocessingCanvas" xmlns:mc="http://schemas.openxmlformats.org/markup-compatibility/2006" xmlns:o="urn:schemas-microsoft-com:office:office" xmlns:r="http://schemas.openxmlformats.org/officeDocument/2006/relationships" xmlns:m="http://schemas.openxmlformats.org/officeDocument/2006/math" xmlns:v="urn:schemas-microsoft-com:vml" xmlns:wp14="http://schemas.microsoft.com/office/word/2010/wordprocessingDrawing" xmlns:wp="http://schemas.openxmlformats.org/drawingml/2006/wordprocessingDrawing" xmlns:w10="urn:schemas-microsoft-com:office:word" xmlns:w="http://schemas.openxmlformats.org/wordprocessingml/2006/main" xmlns:w14="http://schemas.microsoft.com/office/word/2010/wordml" xmlns:w15="http://schemas.microsoft.com/office/word/2012/wordml" xmlns:wpg="http://schemas.microsoft.com/office/word/2010/wordprocessingGroup" xmlns:wpi="http://schemas.microsoft.com/office/word/2010/wordprocessingInk" xmlns:wne="http://schemas.microsoft.com/office/word/2006/wordml" xmlns:wps="http://schemas.microsoft.com/office/word/2010/wordprocessingShape" mc:Ignorable="w14 w15 wp14">
-  <w:abstractNum w:abstractNumId="0">
+<w:numbering xmlns:wpc="http://schemas.microsoft.com/office/word/2010/wordprocessingCanvas" xmlns:cx="http://schemas.microsoft.com/office/drawing/2014/chartex" xmlns:cx1="http://schemas.microsoft.com/office/drawing/2015/9/8/chartex" xmlns:cx2="http://schemas.microsoft.com/office/drawing/2015/10/21/chartex" xmlns:cx3="http://schemas.microsoft.com/office/drawing/2016/5/9/chartex" xmlns:cx4="http://schemas.microsoft.com/office/drawing/2016/5/10/chartex" xmlns:cx5="http://schemas.microsoft.com/office/drawing/2016/5/11/chartex" xmlns:cx6="http://schemas.microsoft.com/office/drawing/2016/5/12/chartex" xmlns:cx7="http://schemas.microsoft.com/office/drawing/2016/5/13/chartex" xmlns:cx8="http://schemas.microsoft.com/office/drawing/2016/5/14/chartex" xmlns:mc="http://schemas.openxmlformats.org/markup-compatibility/2006" xmlns:aink="http://schemas.microsoft.com/office/drawing/2016/ink" xmlns:am3d="http://schemas.microsoft.com/office/drawing/2017/model3d" xmlns:o="urn:schemas-microsoft-com:office:office" xmlns:r="http://schemas.openxmlformats.org/officeDocument/2006/relationships" xmlns:m="http://schemas.openxmlformats.org/officeDocument/2006/math" xmlns:v="urn:schemas-microsoft-com:vml" xmlns:wp14="http://schemas.microsoft.com/office/word/2010/wordprocessingDrawing" xmlns:wp="http://schemas.openxmlformats.org/drawingml/2006/wordprocessingDrawing" xmlns:w10="urn:schemas-microsoft-com:office:word" xmlns:w="http://schemas.openxmlformats.org/wordprocessingml/2006/main" xmlns:w14="http://schemas.microsoft.com/office/word/2010/wordml" xmlns:w15="http://schemas.microsoft.com/office/word/2012/wordml" xmlns:w16cex="http://schemas.microsoft.com/office/word/2018/wordml/cex" xmlns:w16cid="http://schemas.microsoft.com/office/word/2016/wordml/cid" xmlns:w16="http://schemas.microsoft.com/office/word/2018/wordml" xmlns:w16sdtdh="http://schemas.microsoft.com/office/word/2020/wordml/sdtdatahash" xmlns:w16se="http://schemas.microsoft.com/office/word/2015/wordml/symex" xmlns:wpg="http://schemas.microsoft.com/office/word/2010/wordprocessingGroup" xmlns:wpi="http://schemas.microsoft.com/office/word/2010/wordprocessingInk" xmlns:wne="http://schemas.microsoft.com/office/word/2006/wordml" xmlns:wps="http://schemas.microsoft.com/office/word/2010/wordprocessingShape" mc:Ignorable="w14 w15 w16se w16cid w16 w16cex w16sdtdh wp14">
+  <w:abstractNum w:abstractNumId="0" w15:restartNumberingAfterBreak="0">
     <w:nsid w:val="69A656A6"/>
     <w:multiLevelType w:val="hybridMultilevel"/>
     <w:tmpl w:val="BCE2E368"/>
@@ -2749,7 +2726,7 @@
 </file>
 
 <file path=word/styles.xml><?xml version="1.0" encoding="utf-8"?>
-<w:styles xmlns:mc="http://schemas.openxmlformats.org/markup-compatibility/2006" xmlns:r="http://schemas.openxmlformats.org/officeDocument/2006/relationships" xmlns:w="http://schemas.openxmlformats.org/wordprocessingml/2006/main" xmlns:w14="http://schemas.microsoft.com/office/word/2010/wordml" xmlns:w15="http://schemas.microsoft.com/office/word/2012/wordml" mc:Ignorable="w14 w15">
+<w:styles xmlns:mc="http://schemas.openxmlformats.org/markup-compatibility/2006" xmlns:r="http://schemas.openxmlformats.org/officeDocument/2006/relationships" xmlns:w="http://schemas.openxmlformats.org/wordprocessingml/2006/main" xmlns:w14="http://schemas.microsoft.com/office/word/2010/wordml" xmlns:w15="http://schemas.microsoft.com/office/word/2012/wordml" xmlns:w16cex="http://schemas.microsoft.com/office/word/2018/wordml/cex" xmlns:w16cid="http://schemas.microsoft.com/office/word/2016/wordml/cid" xmlns:w16="http://schemas.microsoft.com/office/word/2018/wordml" xmlns:w16sdtdh="http://schemas.microsoft.com/office/word/2020/wordml/sdtdatahash" xmlns:w16se="http://schemas.microsoft.com/office/word/2015/wordml/symex" mc:Ignorable="w14 w15 w16se w16cid w16 w16cex w16sdtdh">
   <w:docDefaults>
     <w:rPrDefault>
       <w:rPr>
@@ -2765,7 +2742,7 @@
       </w:pPr>
     </w:pPrDefault>
   </w:docDefaults>
-  <w:latentStyles w:defLockedState="0" w:defUIPriority="99" w:defSemiHidden="0" w:defUnhideWhenUsed="0" w:defQFormat="0" w:count="371">
+  <w:latentStyles w:defLockedState="0" w:defUIPriority="99" w:defSemiHidden="0" w:defUnhideWhenUsed="0" w:defQFormat="0" w:count="376">
     <w:lsdException w:name="Normal" w:uiPriority="0" w:qFormat="1"/>
     <w:lsdException w:name="heading 1" w:uiPriority="9" w:qFormat="1"/>
     <w:lsdException w:name="heading 2" w:semiHidden="1" w:uiPriority="9" w:unhideWhenUsed="1" w:qFormat="1"/>
@@ -2871,7 +2848,6 @@
     <w:lsdException w:name="HTML Sample" w:semiHidden="1" w:unhideWhenUsed="1"/>
     <w:lsdException w:name="HTML Typewriter" w:semiHidden="1" w:unhideWhenUsed="1"/>
     <w:lsdException w:name="HTML Variable" w:semiHidden="1" w:unhideWhenUsed="1"/>
-    <w:lsdException w:name="Normal Table" w:semiHidden="1" w:unhideWhenUsed="1"/>
     <w:lsdException w:name="annotation subject" w:semiHidden="1" w:unhideWhenUsed="1"/>
     <w:lsdException w:name="No List" w:semiHidden="1" w:unhideWhenUsed="1"/>
     <w:lsdException w:name="Outline List 1" w:semiHidden="1" w:unhideWhenUsed="1"/>
@@ -2914,11 +2890,8 @@
     <w:lsdException w:name="Table Contemporary" w:semiHidden="1" w:unhideWhenUsed="1"/>
     <w:lsdException w:name="Table Elegant" w:semiHidden="1" w:unhideWhenUsed="1"/>
     <w:lsdException w:name="Table Professional" w:semiHidden="1" w:unhideWhenUsed="1"/>
-    <w:lsdException w:name="Table Subtle 1" w:semiHidden="1" w:unhideWhenUsed="1"/>
     <w:lsdException w:name="Table Subtle 2" w:semiHidden="1" w:unhideWhenUsed="1"/>
     <w:lsdException w:name="Table Web 1" w:semiHidden="1" w:unhideWhenUsed="1"/>
-    <w:lsdException w:name="Table Web 2" w:semiHidden="1" w:unhideWhenUsed="1"/>
-    <w:lsdException w:name="Table Web 3" w:semiHidden="1" w:unhideWhenUsed="1"/>
     <w:lsdException w:name="Balloon Text" w:semiHidden="1" w:unhideWhenUsed="1"/>
     <w:lsdException w:name="Table Grid" w:uiPriority="39"/>
     <w:lsdException w:name="Table Theme" w:semiHidden="1" w:unhideWhenUsed="1"/>
@@ -3137,6 +3110,11 @@
     <w:lsdException w:name="List Table 5 Dark Accent 6" w:uiPriority="50"/>
     <w:lsdException w:name="List Table 6 Colorful Accent 6" w:uiPriority="51"/>
     <w:lsdException w:name="List Table 7 Colorful Accent 6" w:uiPriority="52"/>
+    <w:lsdException w:name="Mention" w:semiHidden="1" w:unhideWhenUsed="1"/>
+    <w:lsdException w:name="Smart Hyperlink" w:semiHidden="1" w:unhideWhenUsed="1"/>
+    <w:lsdException w:name="Hashtag" w:semiHidden="1" w:unhideWhenUsed="1"/>
+    <w:lsdException w:name="Unresolved Mention" w:semiHidden="1" w:unhideWhenUsed="1"/>
+    <w:lsdException w:name="Smart Link" w:semiHidden="1" w:unhideWhenUsed="1"/>
   </w:latentStyles>
   <w:style w:type="paragraph" w:default="1" w:styleId="Normal">
     <w:name w:val="Normal"/>
@@ -3289,7 +3267,7 @@
       <w:szCs w:val="32"/>
     </w:rPr>
   </w:style>
-  <w:style w:type="paragraph" w:styleId="TtulodeTDC">
+  <w:style w:type="paragraph" w:styleId="TtuloTDC">
     <w:name w:val="TOC Heading"/>
     <w:basedOn w:val="Ttulo1"/>
     <w:next w:val="Normal"/>
@@ -3355,11 +3333,11 @@
       <w:u w:val="single"/>
     </w:rPr>
   </w:style>
-  <w:style w:type="paragraph" w:styleId="Puesto">
+  <w:style w:type="paragraph" w:styleId="Ttulo">
     <w:name w:val="Title"/>
     <w:basedOn w:val="Normal"/>
     <w:next w:val="Normal"/>
-    <w:link w:val="PuestoCar"/>
+    <w:link w:val="TtuloCar"/>
     <w:qFormat/>
     <w:rsid w:val="001D3AB5"/>
     <w:pPr>
@@ -3375,10 +3353,10 @@
       <w:lang w:val="en-US"/>
     </w:rPr>
   </w:style>
-  <w:style w:type="character" w:customStyle="1" w:styleId="PuestoCar">
-    <w:name w:val="Puesto Car"/>
+  <w:style w:type="character" w:customStyle="1" w:styleId="TtuloCar">
+    <w:name w:val="Título Car"/>
     <w:basedOn w:val="Fuentedeprrafopredeter"/>
-    <w:link w:val="Puesto"/>
+    <w:link w:val="Ttulo"/>
     <w:rsid w:val="001D3AB5"/>
     <w:rPr>
       <w:rFonts w:ascii="Arial" w:eastAsia="Times New Roman" w:hAnsi="Arial" w:cs="Times New Roman"/>

</xml_diff>

<commit_message>
Implementacion fd05 doc #9
</commit_message>
<xml_diff>
--- a/FD05-EPIS-Informe ProyectoFinal.docx
+++ b/FD05-EPIS-Informe ProyectoFinal.docx
@@ -315,12 +315,11 @@
         <w:rPr>
           <w:rFonts w:ascii="Arial" w:hAnsi="Arial" w:cs="Arial"/>
           <w:b/>
-          <w:i/>
           <w:color w:val="000000"/>
           <w:sz w:val="36"/>
           <w:szCs w:val="36"/>
         </w:rPr>
-        <w:t>{Nombre de Proyecto}</w:t>
+        <w:t>Análisis del Uso de Herramientas Tecnológicas en los Proyectos de Estudiantes de Sistemas UPT</w:t>
       </w:r>
     </w:p>
     <w:p>
@@ -371,12 +370,11 @@
       <w:r>
         <w:rPr>
           <w:rFonts w:ascii="Arial" w:eastAsia="Times New Roman" w:hAnsi="Arial" w:cs="Arial"/>
-          <w:i/>
           <w:sz w:val="32"/>
           <w:szCs w:val="32"/>
           <w:lang w:eastAsia="es-PE"/>
         </w:rPr>
-        <w:t>{Nombre de Asignatura}</w:t>
+        <w:t>Inteligencia de Negocios</w:t>
       </w:r>
     </w:p>
     <w:p>
@@ -450,6 +448,7 @@
         </w:rPr>
         <w:t xml:space="preserve"> </w:t>
       </w:r>
+      <w:proofErr w:type="spellStart"/>
       <w:r>
         <w:rPr>
           <w:rFonts w:ascii="Arial" w:eastAsia="Times New Roman" w:hAnsi="Arial" w:cs="Arial"/>
@@ -458,7 +457,18 @@
           <w:szCs w:val="32"/>
           <w:lang w:eastAsia="es-PE"/>
         </w:rPr>
-        <w:t>{Nombre de Docente}</w:t>
+        <w:t>Mag</w:t>
+      </w:r>
+      <w:proofErr w:type="spellEnd"/>
+      <w:r>
+        <w:rPr>
+          <w:rFonts w:ascii="Arial" w:eastAsia="Times New Roman" w:hAnsi="Arial" w:cs="Arial"/>
+          <w:i/>
+          <w:sz w:val="32"/>
+          <w:szCs w:val="32"/>
+          <w:lang w:eastAsia="es-PE"/>
+        </w:rPr>
+        <w:t>. Patrick Cuadros Quiroga</w:t>
       </w:r>
     </w:p>
     <w:p>
@@ -547,8 +557,9 @@
           <w:szCs w:val="28"/>
           <w:lang w:eastAsia="es-PE"/>
         </w:rPr>
-        <w:t>{</w:t>
-      </w:r>
+        <w:t xml:space="preserve">Hernández Cruz, </w:t>
+      </w:r>
+      <w:proofErr w:type="spellStart"/>
       <w:r>
         <w:rPr>
           <w:rFonts w:ascii="Arial" w:eastAsia="Times New Roman" w:hAnsi="Arial" w:cs="Arial"/>
@@ -558,8 +569,9 @@
           <w:szCs w:val="28"/>
           <w:lang w:eastAsia="es-PE"/>
         </w:rPr>
-        <w:t>Apellidos y Nombres del e</w:t>
-      </w:r>
+        <w:t>Angel</w:t>
+      </w:r>
+      <w:proofErr w:type="spellEnd"/>
       <w:r>
         <w:rPr>
           <w:rFonts w:ascii="Arial" w:eastAsia="Times New Roman" w:hAnsi="Arial" w:cs="Arial"/>
@@ -569,7 +581,7 @@
           <w:szCs w:val="28"/>
           <w:lang w:eastAsia="es-PE"/>
         </w:rPr>
-        <w:t>studiante</w:t>
+        <w:t xml:space="preserve"> Gadiel </w:t>
       </w:r>
       <w:r>
         <w:rPr>
@@ -581,7 +593,96 @@
           <w:lang w:eastAsia="es-PE"/>
         </w:rPr>
         <w:tab/>
-        <w:t>(código universitario)}</w:t>
+      </w:r>
+      <w:r>
+        <w:rPr>
+          <w:rFonts w:ascii="Arial" w:eastAsia="Times New Roman" w:hAnsi="Arial" w:cs="Arial"/>
+          <w:b/>
+          <w:i/>
+          <w:sz w:val="28"/>
+          <w:szCs w:val="28"/>
+          <w:lang w:eastAsia="es-PE"/>
+        </w:rPr>
+        <w:tab/>
+      </w:r>
+      <w:r>
+        <w:rPr>
+          <w:rFonts w:ascii="Arial" w:eastAsia="Times New Roman" w:hAnsi="Arial" w:cs="Arial"/>
+          <w:b/>
+          <w:i/>
+          <w:sz w:val="28"/>
+          <w:szCs w:val="28"/>
+          <w:lang w:eastAsia="es-PE"/>
+        </w:rPr>
+        <w:tab/>
+      </w:r>
+      <w:r>
+        <w:rPr>
+          <w:rFonts w:ascii="Arial" w:eastAsia="Times New Roman" w:hAnsi="Arial" w:cs="Arial"/>
+          <w:b/>
+          <w:i/>
+          <w:sz w:val="28"/>
+          <w:szCs w:val="28"/>
+          <w:lang w:eastAsia="es-PE"/>
+        </w:rPr>
+        <w:t>(2021070017)</w:t>
+      </w:r>
+    </w:p>
+    <w:p>
+      <w:pPr>
+        <w:spacing w:after="0"/>
+        <w:rPr>
+          <w:rFonts w:ascii="Arial" w:eastAsia="Times New Roman" w:hAnsi="Arial" w:cs="Arial"/>
+          <w:b/>
+          <w:i/>
+          <w:sz w:val="28"/>
+          <w:szCs w:val="28"/>
+          <w:lang w:eastAsia="es-PE"/>
+        </w:rPr>
+      </w:pPr>
+      <w:r>
+        <w:rPr>
+          <w:rFonts w:ascii="Arial" w:eastAsia="Times New Roman" w:hAnsi="Arial" w:cs="Arial"/>
+          <w:b/>
+          <w:i/>
+          <w:sz w:val="28"/>
+          <w:szCs w:val="28"/>
+          <w:lang w:eastAsia="es-PE"/>
+        </w:rPr>
+        <w:t xml:space="preserve">Paja de la Cruz, Piero Alexander </w:t>
+      </w:r>
+      <w:r>
+        <w:rPr>
+          <w:rFonts w:ascii="Arial" w:eastAsia="Times New Roman" w:hAnsi="Arial" w:cs="Arial"/>
+          <w:b/>
+          <w:i/>
+          <w:sz w:val="28"/>
+          <w:szCs w:val="28"/>
+          <w:lang w:eastAsia="es-PE"/>
+        </w:rPr>
+        <w:tab/>
+      </w:r>
+      <w:r>
+        <w:rPr>
+          <w:rFonts w:ascii="Arial" w:eastAsia="Times New Roman" w:hAnsi="Arial" w:cs="Arial"/>
+          <w:b/>
+          <w:i/>
+          <w:sz w:val="28"/>
+          <w:szCs w:val="28"/>
+          <w:lang w:eastAsia="es-PE"/>
+        </w:rPr>
+        <w:tab/>
+      </w:r>
+      <w:r>
+        <w:rPr>
+          <w:rFonts w:ascii="Arial" w:eastAsia="Times New Roman" w:hAnsi="Arial" w:cs="Arial"/>
+          <w:b/>
+          <w:i/>
+          <w:sz w:val="28"/>
+          <w:szCs w:val="28"/>
+          <w:lang w:eastAsia="es-PE"/>
+        </w:rPr>
+        <w:t>(2020067576)</w:t>
       </w:r>
     </w:p>
     <w:p>
@@ -623,19 +724,6 @@
     <w:p>
       <w:pPr>
         <w:spacing w:after="0"/>
-        <w:jc w:val="center"/>
-        <w:rPr>
-          <w:rFonts w:ascii="Arial" w:eastAsia="Times New Roman" w:hAnsi="Arial" w:cs="Arial"/>
-          <w:sz w:val="32"/>
-          <w:szCs w:val="32"/>
-          <w:lang w:eastAsia="es-PE"/>
-        </w:rPr>
-      </w:pPr>
-    </w:p>
-    <w:p>
-      <w:pPr>
-        <w:spacing w:after="0"/>
-        <w:jc w:val="center"/>
         <w:rPr>
           <w:rFonts w:ascii="Arial" w:eastAsia="Times New Roman" w:hAnsi="Arial" w:cs="Arial"/>
           <w:sz w:val="32"/>
@@ -731,60 +819,7 @@
           <w:szCs w:val="32"/>
           <w:lang w:eastAsia="es-PE"/>
         </w:rPr>
-        <w:t>{</w:t>
-      </w:r>
-      <w:r>
-        <w:rPr>
-          <w:rFonts w:ascii="Arial" w:eastAsia="Times New Roman" w:hAnsi="Arial" w:cs="Arial"/>
-          <w:b/>
-          <w:i/>
-          <w:sz w:val="32"/>
-          <w:szCs w:val="32"/>
-          <w:lang w:eastAsia="es-PE"/>
-        </w:rPr>
-        <w:t>Añ</w:t>
-      </w:r>
-      <w:r>
-        <w:rPr>
-          <w:rFonts w:ascii="Arial" w:eastAsia="Times New Roman" w:hAnsi="Arial" w:cs="Arial"/>
-          <w:b/>
-          <w:i/>
-          <w:sz w:val="32"/>
-          <w:szCs w:val="32"/>
-          <w:lang w:eastAsia="es-PE"/>
-        </w:rPr>
-        <w:t>o}</w:t>
-      </w:r>
-    </w:p>
-    <w:p>
-      <w:pPr>
-        <w:spacing w:after="200" w:line="276" w:lineRule="auto"/>
-        <w:rPr>
-          <w:rFonts w:ascii="Arial" w:hAnsi="Arial" w:cs="Arial"/>
-          <w:b/>
-          <w:color w:val="000000"/>
-          <w:sz w:val="24"/>
-        </w:rPr>
-      </w:pPr>
-    </w:p>
-    <w:p>
-      <w:pPr>
-        <w:spacing w:after="200" w:line="276" w:lineRule="auto"/>
-        <w:rPr>
-          <w:rFonts w:ascii="Arial" w:hAnsi="Arial" w:cs="Arial"/>
-          <w:b/>
-          <w:color w:val="000000"/>
-          <w:sz w:val="24"/>
-        </w:rPr>
-      </w:pPr>
-      <w:r>
-        <w:rPr>
-          <w:rFonts w:ascii="Arial" w:hAnsi="Arial" w:cs="Arial"/>
-          <w:b/>
-          <w:color w:val="000000"/>
-          <w:sz w:val="24"/>
-        </w:rPr>
-        <w:br w:type="page"/>
+        <w:t>2025</w:t>
       </w:r>
     </w:p>
     <w:tbl>
@@ -1020,15 +1055,14 @@
               <w:jc w:val="center"/>
               <w:rPr>
                 <w:rFonts w:cs="Times-Roman"/>
-                <w:sz w:val="14"/>
-                <w:szCs w:val="24"/>
+                <w:sz w:val="16"/>
+                <w:szCs w:val="16"/>
               </w:rPr>
             </w:pPr>
             <w:r>
               <w:rPr>
-                <w:rFonts w:cs="Times-Roman"/>
-                <w:sz w:val="14"/>
-                <w:szCs w:val="24"/>
+                <w:sz w:val="16"/>
+                <w:szCs w:val="16"/>
               </w:rPr>
               <w:t>1.0</w:t>
             </w:r>
@@ -1043,25 +1077,16 @@
               <w:jc w:val="center"/>
               <w:rPr>
                 <w:rFonts w:cs="Times-Roman"/>
-                <w:sz w:val="14"/>
-                <w:szCs w:val="24"/>
+                <w:sz w:val="16"/>
+                <w:szCs w:val="16"/>
               </w:rPr>
             </w:pPr>
             <w:r>
               <w:rPr>
-                <w:rFonts w:cs="Times-Roman"/>
-                <w:sz w:val="14"/>
-                <w:szCs w:val="24"/>
-              </w:rPr>
-              <w:t>MP</w:t>
-            </w:r>
-            <w:r>
-              <w:rPr>
-                <w:rFonts w:cs="Times-Roman"/>
-                <w:sz w:val="14"/>
-                <w:szCs w:val="24"/>
-              </w:rPr>
-              <w:t>V</w:t>
+                <w:sz w:val="16"/>
+                <w:szCs w:val="16"/>
+              </w:rPr>
+              <w:t>AHC, PPC</w:t>
             </w:r>
           </w:p>
         </w:tc>
@@ -1074,17 +1099,16 @@
               <w:jc w:val="center"/>
               <w:rPr>
                 <w:rFonts w:cs="Times-Roman"/>
-                <w:sz w:val="14"/>
-                <w:szCs w:val="24"/>
+                <w:sz w:val="16"/>
+                <w:szCs w:val="16"/>
               </w:rPr>
             </w:pPr>
             <w:r>
               <w:rPr>
-                <w:rFonts w:cs="Times-Roman"/>
-                <w:sz w:val="14"/>
-                <w:szCs w:val="24"/>
-              </w:rPr>
-              <w:t>ELV</w:t>
+                <w:sz w:val="16"/>
+                <w:szCs w:val="16"/>
+              </w:rPr>
+              <w:t>PCQ</w:t>
             </w:r>
           </w:p>
         </w:tc>
@@ -1097,15 +1121,14 @@
               <w:jc w:val="center"/>
               <w:rPr>
                 <w:rFonts w:cs="Times-Roman"/>
-                <w:sz w:val="14"/>
-                <w:szCs w:val="24"/>
+                <w:sz w:val="16"/>
+                <w:szCs w:val="16"/>
               </w:rPr>
             </w:pPr>
             <w:r>
               <w:rPr>
-                <w:rFonts w:cs="Times-Roman"/>
-                <w:sz w:val="14"/>
-                <w:szCs w:val="24"/>
+                <w:sz w:val="16"/>
+                <w:szCs w:val="16"/>
               </w:rPr>
               <w:t>ARV</w:t>
             </w:r>
@@ -1114,24 +1137,22 @@
         <w:tc>
           <w:tcPr>
             <w:tcW w:w="992" w:type="dxa"/>
-            <w:vAlign w:val="center"/>
           </w:tcPr>
           <w:p>
             <w:pPr>
               <w:jc w:val="center"/>
               <w:rPr>
                 <w:rFonts w:cs="Times-Roman"/>
-                <w:sz w:val="14"/>
-                <w:szCs w:val="24"/>
+                <w:sz w:val="16"/>
+                <w:szCs w:val="16"/>
               </w:rPr>
             </w:pPr>
             <w:r>
               <w:rPr>
-                <w:rFonts w:cs="Times-Roman"/>
-                <w:sz w:val="14"/>
-                <w:szCs w:val="24"/>
-              </w:rPr>
-              <w:t>10/10/2020</w:t>
+                <w:sz w:val="16"/>
+                <w:szCs w:val="16"/>
+              </w:rPr>
+              <w:t>18/03/2025</w:t>
             </w:r>
           </w:p>
         </w:tc>
@@ -1139,21 +1160,19 @@
           <w:tcPr>
             <w:tcW w:w="3058" w:type="dxa"/>
             <w:shd w:val="clear" w:color="auto" w:fill="auto"/>
-            <w:vAlign w:val="center"/>
           </w:tcPr>
           <w:p>
             <w:pPr>
               <w:rPr>
                 <w:rFonts w:cs="Times-Roman"/>
-                <w:sz w:val="14"/>
-                <w:szCs w:val="24"/>
+                <w:sz w:val="16"/>
+                <w:szCs w:val="16"/>
               </w:rPr>
             </w:pPr>
             <w:r>
               <w:rPr>
-                <w:rFonts w:cs="Times-Roman"/>
-                <w:sz w:val="14"/>
-                <w:szCs w:val="24"/>
+                <w:sz w:val="16"/>
+                <w:szCs w:val="16"/>
               </w:rPr>
               <w:t>Versión Original</w:t>
             </w:r>
@@ -2512,14 +2531,2309 @@
     </w:p>
     <w:p>
       <w:pPr>
+        <w:rPr>
+          <w:rFonts w:eastAsia="Times New Roman" w:cs="Arial"/>
+          <w:sz w:val="24"/>
+          <w:szCs w:val="32"/>
+        </w:rPr>
+      </w:pPr>
+    </w:p>
+    <w:p>
+      <w:pPr>
+        <w:rPr>
+          <w:rFonts w:eastAsia="Times New Roman" w:cs="Arial"/>
+          <w:sz w:val="24"/>
+          <w:szCs w:val="32"/>
+        </w:rPr>
+      </w:pPr>
+    </w:p>
+    <w:p>
+      <w:pPr>
+        <w:rPr>
+          <w:rFonts w:eastAsia="Times New Roman" w:cs="Arial"/>
+          <w:sz w:val="24"/>
+          <w:szCs w:val="32"/>
+        </w:rPr>
+      </w:pPr>
+    </w:p>
+    <w:p>
+      <w:pPr>
+        <w:rPr>
+          <w:rFonts w:eastAsia="Times New Roman" w:cs="Arial"/>
+          <w:sz w:val="24"/>
+          <w:szCs w:val="32"/>
+        </w:rPr>
+      </w:pPr>
+    </w:p>
+    <w:p>
+      <w:pPr>
+        <w:rPr>
+          <w:rFonts w:eastAsia="Times New Roman" w:cs="Arial"/>
+          <w:sz w:val="24"/>
+          <w:szCs w:val="32"/>
+        </w:rPr>
+      </w:pPr>
+      <w:r>
+        <w:rPr>
+          <w:rFonts w:eastAsia="Times New Roman" w:cs="Arial"/>
+          <w:sz w:val="24"/>
+          <w:szCs w:val="32"/>
+        </w:rPr>
+        <w:lastRenderedPageBreak/>
+        <w:t>1. Antecedentes</w:t>
+      </w:r>
+    </w:p>
+    <w:p>
+      <w:pPr>
+        <w:rPr>
+          <w:rFonts w:eastAsia="Times New Roman" w:cs="Arial"/>
+          <w:sz w:val="24"/>
+          <w:szCs w:val="32"/>
+        </w:rPr>
+      </w:pPr>
+      <w:r>
+        <w:rPr>
+          <w:rFonts w:eastAsia="Times New Roman" w:cs="Arial"/>
+          <w:sz w:val="24"/>
+          <w:szCs w:val="32"/>
+        </w:rPr>
+        <w:t>El proyecto surge de la necesidad de analizar el uso de herramientas tecnológicas en los proyectos académicos de los estudiantes de Ingeniería de Sistemas de la UPT. Estudios previos indican que los estudiantes enfrentan dificultades para utilizar eficientemente estas herramientas, lo que afecta su rendimiento académico y la calidad de sus proyectos.</w:t>
+      </w:r>
+    </w:p>
+    <w:p>
+      <w:pPr>
+        <w:rPr>
+          <w:rFonts w:eastAsia="Times New Roman" w:cs="Arial"/>
+          <w:sz w:val="24"/>
+          <w:szCs w:val="32"/>
+        </w:rPr>
+      </w:pPr>
+      <w:r>
+        <w:rPr>
+          <w:rFonts w:eastAsia="Times New Roman" w:cs="Arial"/>
+          <w:sz w:val="24"/>
+          <w:szCs w:val="32"/>
+        </w:rPr>
+        <w:t>2. Planteamiento del Problema</w:t>
+      </w:r>
+    </w:p>
+    <w:p>
+      <w:pPr>
+        <w:rPr>
+          <w:rFonts w:eastAsia="Times New Roman" w:cs="Arial"/>
+          <w:sz w:val="24"/>
+          <w:szCs w:val="32"/>
+        </w:rPr>
+      </w:pPr>
+      <w:r>
+        <w:rPr>
+          <w:rFonts w:eastAsia="Times New Roman" w:cs="Arial"/>
+          <w:sz w:val="24"/>
+          <w:szCs w:val="32"/>
+        </w:rPr>
+        <w:t>Problema</w:t>
+      </w:r>
+    </w:p>
+    <w:p>
+      <w:pPr>
+        <w:rPr>
+          <w:rFonts w:eastAsia="Times New Roman" w:cs="Arial"/>
+          <w:sz w:val="24"/>
+          <w:szCs w:val="32"/>
+        </w:rPr>
+      </w:pPr>
+      <w:r>
+        <w:rPr>
+          <w:rFonts w:eastAsia="Times New Roman" w:cs="Arial"/>
+          <w:sz w:val="24"/>
+          <w:szCs w:val="32"/>
+        </w:rPr>
+        <w:t>Los estudiantes de la UPT no aprovechan al máximo las herramientas tecnológicas disponibles debido a la falta de estandarización, brechas en capacitación y acceso desigual a recursos.</w:t>
+      </w:r>
+    </w:p>
+    <w:p>
+      <w:pPr>
+        <w:rPr>
+          <w:rFonts w:eastAsia="Times New Roman" w:cs="Arial"/>
+          <w:sz w:val="24"/>
+          <w:szCs w:val="32"/>
+        </w:rPr>
+      </w:pPr>
+      <w:r>
+        <w:rPr>
+          <w:rFonts w:eastAsia="Times New Roman" w:cs="Arial"/>
+          <w:sz w:val="24"/>
+          <w:szCs w:val="32"/>
+        </w:rPr>
+        <w:t>Justificación</w:t>
+      </w:r>
+    </w:p>
+    <w:p>
+      <w:pPr>
+        <w:rPr>
+          <w:rFonts w:eastAsia="Times New Roman" w:cs="Arial"/>
+          <w:sz w:val="24"/>
+          <w:szCs w:val="32"/>
+        </w:rPr>
+      </w:pPr>
+      <w:r>
+        <w:rPr>
+          <w:rFonts w:eastAsia="Times New Roman" w:cs="Arial"/>
+          <w:sz w:val="24"/>
+          <w:szCs w:val="32"/>
+        </w:rPr>
+        <w:t>El análisis permitirá identificar las herramientas más utilizadas, evaluar su impacto en el rendimiento académico y proponer mejoras en la formación tecnológica.</w:t>
+      </w:r>
+    </w:p>
+    <w:p>
+      <w:pPr>
+        <w:rPr>
+          <w:rFonts w:eastAsia="Times New Roman" w:cs="Arial"/>
+          <w:sz w:val="24"/>
+          <w:szCs w:val="32"/>
+        </w:rPr>
+      </w:pPr>
+      <w:r>
+        <w:rPr>
+          <w:rFonts w:eastAsia="Times New Roman" w:cs="Arial"/>
+          <w:sz w:val="24"/>
+          <w:szCs w:val="32"/>
+        </w:rPr>
+        <w:t>Alcance</w:t>
+      </w:r>
+    </w:p>
+    <w:p>
+      <w:pPr>
+        <w:rPr>
+          <w:rFonts w:eastAsia="Times New Roman" w:cs="Arial"/>
+          <w:sz w:val="24"/>
+          <w:szCs w:val="32"/>
+        </w:rPr>
+      </w:pPr>
+      <w:r>
+        <w:rPr>
+          <w:rFonts w:eastAsia="Times New Roman" w:cs="Arial"/>
+          <w:sz w:val="24"/>
+          <w:szCs w:val="32"/>
+        </w:rPr>
+        <w:t xml:space="preserve">El proyecto se enfoca en estudiantes de Ingeniería de Sistemas de la UPT, analizando lenguajes de programación, </w:t>
+      </w:r>
+      <w:proofErr w:type="spellStart"/>
+      <w:r>
+        <w:rPr>
+          <w:rFonts w:eastAsia="Times New Roman" w:cs="Arial"/>
+          <w:sz w:val="24"/>
+          <w:szCs w:val="32"/>
+        </w:rPr>
+        <w:t>frameworks</w:t>
+      </w:r>
+      <w:proofErr w:type="spellEnd"/>
+      <w:r>
+        <w:rPr>
+          <w:rFonts w:eastAsia="Times New Roman" w:cs="Arial"/>
+          <w:sz w:val="24"/>
+          <w:szCs w:val="32"/>
+        </w:rPr>
+        <w:t>, librerías, bases de datos y herramientas CI/CD.</w:t>
+      </w:r>
+    </w:p>
+    <w:p>
+      <w:pPr>
+        <w:rPr>
+          <w:rFonts w:eastAsia="Times New Roman" w:cs="Arial"/>
+          <w:sz w:val="24"/>
+          <w:szCs w:val="32"/>
+        </w:rPr>
+      </w:pPr>
+    </w:p>
+    <w:p>
+      <w:pPr>
+        <w:rPr>
+          <w:rFonts w:eastAsia="Times New Roman" w:cs="Arial"/>
+          <w:sz w:val="24"/>
+          <w:szCs w:val="32"/>
+        </w:rPr>
+      </w:pPr>
+      <w:r>
+        <w:rPr>
+          <w:rFonts w:eastAsia="Times New Roman" w:cs="Arial"/>
+          <w:sz w:val="24"/>
+          <w:szCs w:val="32"/>
+        </w:rPr>
+        <w:t>3. Objetivos</w:t>
+      </w:r>
+    </w:p>
+    <w:p>
+      <w:pPr>
+        <w:rPr>
+          <w:rFonts w:eastAsia="Times New Roman" w:cs="Arial"/>
+          <w:sz w:val="24"/>
+          <w:szCs w:val="32"/>
+        </w:rPr>
+      </w:pPr>
+      <w:r>
+        <w:rPr>
+          <w:rFonts w:eastAsia="Times New Roman" w:cs="Arial"/>
+          <w:sz w:val="24"/>
+          <w:szCs w:val="32"/>
+        </w:rPr>
+        <w:t>Objetivo General</w:t>
+      </w:r>
+    </w:p>
+    <w:p>
+      <w:pPr>
+        <w:rPr>
+          <w:rFonts w:eastAsia="Times New Roman" w:cs="Arial"/>
+          <w:sz w:val="24"/>
+          <w:szCs w:val="32"/>
+        </w:rPr>
+      </w:pPr>
+      <w:r>
+        <w:rPr>
+          <w:rFonts w:eastAsia="Times New Roman" w:cs="Arial"/>
+          <w:sz w:val="24"/>
+          <w:szCs w:val="32"/>
+        </w:rPr>
+        <w:t>Analizar el uso de herramientas tecnológicas en los proyectos académicos de los estudiantes de Ingeniería de Sistemas de la UPT.</w:t>
+      </w:r>
+    </w:p>
+    <w:p>
+      <w:pPr>
+        <w:rPr>
+          <w:rFonts w:eastAsia="Times New Roman" w:cs="Arial"/>
+          <w:sz w:val="24"/>
+          <w:szCs w:val="32"/>
+        </w:rPr>
+      </w:pPr>
+      <w:r>
+        <w:rPr>
+          <w:rFonts w:eastAsia="Times New Roman" w:cs="Arial"/>
+          <w:sz w:val="24"/>
+          <w:szCs w:val="32"/>
+        </w:rPr>
+        <w:t>Objetivos Específicos</w:t>
+      </w:r>
+    </w:p>
+    <w:p>
+      <w:pPr>
+        <w:pStyle w:val="Prrafodelista"/>
+        <w:numPr>
+          <w:ilvl w:val="0"/>
+          <w:numId w:val="2"/>
+        </w:numPr>
+        <w:rPr>
+          <w:rFonts w:eastAsia="Times New Roman" w:cs="Arial"/>
+          <w:sz w:val="24"/>
+          <w:szCs w:val="32"/>
+        </w:rPr>
+      </w:pPr>
+      <w:r>
+        <w:rPr>
+          <w:rFonts w:eastAsia="Times New Roman" w:cs="Arial"/>
+          <w:sz w:val="24"/>
+          <w:szCs w:val="32"/>
+        </w:rPr>
+        <w:t>Evaluar la distribución de lenguajes de programación.</w:t>
+      </w:r>
+    </w:p>
+    <w:p>
+      <w:pPr>
+        <w:pStyle w:val="Prrafodelista"/>
+        <w:numPr>
+          <w:ilvl w:val="0"/>
+          <w:numId w:val="2"/>
+        </w:numPr>
+        <w:rPr>
+          <w:rFonts w:eastAsia="Times New Roman" w:cs="Arial"/>
+          <w:sz w:val="24"/>
+          <w:szCs w:val="32"/>
+        </w:rPr>
+      </w:pPr>
+      <w:r>
+        <w:rPr>
+          <w:rFonts w:eastAsia="Times New Roman" w:cs="Arial"/>
+          <w:sz w:val="24"/>
+          <w:szCs w:val="32"/>
+        </w:rPr>
+        <w:t xml:space="preserve">Identificar </w:t>
+      </w:r>
+      <w:proofErr w:type="spellStart"/>
+      <w:r>
+        <w:rPr>
+          <w:rFonts w:eastAsia="Times New Roman" w:cs="Arial"/>
+          <w:sz w:val="24"/>
+          <w:szCs w:val="32"/>
+        </w:rPr>
+        <w:t>frameworks</w:t>
+      </w:r>
+      <w:proofErr w:type="spellEnd"/>
+      <w:r>
+        <w:rPr>
+          <w:rFonts w:eastAsia="Times New Roman" w:cs="Arial"/>
+          <w:sz w:val="24"/>
+          <w:szCs w:val="32"/>
+        </w:rPr>
+        <w:t xml:space="preserve"> y </w:t>
+      </w:r>
+      <w:proofErr w:type="gramStart"/>
+      <w:r>
+        <w:rPr>
+          <w:rFonts w:eastAsia="Times New Roman" w:cs="Arial"/>
+          <w:sz w:val="24"/>
+          <w:szCs w:val="32"/>
+        </w:rPr>
+        <w:t>librerías más utilizados</w:t>
+      </w:r>
+      <w:proofErr w:type="gramEnd"/>
+      <w:r>
+        <w:rPr>
+          <w:rFonts w:eastAsia="Times New Roman" w:cs="Arial"/>
+          <w:sz w:val="24"/>
+          <w:szCs w:val="32"/>
+        </w:rPr>
+        <w:t>.</w:t>
+      </w:r>
+    </w:p>
+    <w:p>
+      <w:pPr>
+        <w:pStyle w:val="Prrafodelista"/>
+        <w:numPr>
+          <w:ilvl w:val="0"/>
+          <w:numId w:val="2"/>
+        </w:numPr>
+        <w:rPr>
+          <w:rFonts w:eastAsia="Times New Roman" w:cs="Arial"/>
+          <w:sz w:val="24"/>
+          <w:szCs w:val="32"/>
+        </w:rPr>
+      </w:pPr>
+      <w:r>
+        <w:rPr>
+          <w:rFonts w:eastAsia="Times New Roman" w:cs="Arial"/>
+          <w:sz w:val="24"/>
+          <w:szCs w:val="32"/>
+        </w:rPr>
+        <w:t>Analizar el uso de bases de datos y herramientas CI/CD</w:t>
+      </w:r>
+      <w:r>
+        <w:rPr>
+          <w:rFonts w:eastAsia="Times New Roman" w:cs="Arial"/>
+          <w:sz w:val="24"/>
+          <w:szCs w:val="32"/>
+        </w:rPr>
+        <w:t>.</w:t>
+      </w:r>
+    </w:p>
+    <w:p>
+      <w:pPr>
+        <w:rPr>
+          <w:rFonts w:eastAsia="Times New Roman" w:cs="Arial"/>
+          <w:sz w:val="24"/>
+          <w:szCs w:val="32"/>
+        </w:rPr>
+      </w:pPr>
+      <w:r>
+        <w:rPr>
+          <w:rFonts w:eastAsia="Times New Roman" w:cs="Arial"/>
+          <w:sz w:val="24"/>
+          <w:szCs w:val="32"/>
+        </w:rPr>
+        <w:t>4. Marco Teórico</w:t>
+      </w:r>
+    </w:p>
+    <w:p>
+      <w:pPr>
+        <w:rPr>
+          <w:rFonts w:eastAsia="Times New Roman" w:cs="Arial"/>
+          <w:sz w:val="24"/>
+          <w:szCs w:val="32"/>
+        </w:rPr>
+      </w:pPr>
+      <w:r>
+        <w:rPr>
+          <w:rFonts w:eastAsia="Times New Roman" w:cs="Arial"/>
+          <w:sz w:val="24"/>
+          <w:szCs w:val="32"/>
+        </w:rPr>
+        <w:t>El proyecto se basa en estudios sobre tecnología educativa, metodologías de análisis de datos y herramientas de desarrollo de software. Referencias incluyen documentos académicos de la UPT y manuales de herramientas tecnológicas.</w:t>
+      </w:r>
+    </w:p>
+    <w:p>
+      <w:pPr>
+        <w:rPr>
+          <w:rFonts w:eastAsia="Times New Roman" w:cs="Arial"/>
+          <w:sz w:val="24"/>
+          <w:szCs w:val="32"/>
+        </w:rPr>
+      </w:pPr>
+    </w:p>
+    <w:p>
+      <w:pPr>
+        <w:rPr>
+          <w:rFonts w:eastAsia="Times New Roman" w:cs="Arial"/>
+          <w:sz w:val="24"/>
+          <w:szCs w:val="32"/>
+        </w:rPr>
+      </w:pPr>
+    </w:p>
+    <w:p>
+      <w:pPr>
+        <w:rPr>
+          <w:rFonts w:eastAsia="Times New Roman" w:cs="Arial"/>
+          <w:sz w:val="24"/>
+          <w:szCs w:val="32"/>
+        </w:rPr>
+      </w:pPr>
+    </w:p>
+    <w:p>
+      <w:pPr>
+        <w:rPr>
+          <w:rFonts w:eastAsia="Times New Roman" w:cs="Arial"/>
+          <w:sz w:val="24"/>
+          <w:szCs w:val="32"/>
+        </w:rPr>
+      </w:pPr>
+      <w:r>
+        <w:rPr>
+          <w:rFonts w:eastAsia="Times New Roman" w:cs="Arial"/>
+          <w:sz w:val="24"/>
+          <w:szCs w:val="32"/>
+        </w:rPr>
+        <w:lastRenderedPageBreak/>
+        <w:t>5. Desarrollo de la Solución</w:t>
+      </w:r>
+    </w:p>
+    <w:p>
+      <w:pPr>
+        <w:rPr>
+          <w:rFonts w:eastAsia="Times New Roman" w:cs="Arial"/>
+          <w:sz w:val="24"/>
+          <w:szCs w:val="32"/>
+        </w:rPr>
+      </w:pPr>
+      <w:r>
+        <w:rPr>
+          <w:rFonts w:eastAsia="Times New Roman" w:cs="Arial"/>
+          <w:sz w:val="24"/>
+          <w:szCs w:val="32"/>
+        </w:rPr>
+        <w:t>Análisis de Factibilidad</w:t>
+      </w:r>
+    </w:p>
+    <w:p>
+      <w:pPr>
+        <w:pStyle w:val="Prrafodelista"/>
+        <w:numPr>
+          <w:ilvl w:val="0"/>
+          <w:numId w:val="3"/>
+        </w:numPr>
+        <w:rPr>
+          <w:rFonts w:eastAsia="Times New Roman" w:cs="Arial"/>
+          <w:sz w:val="24"/>
+          <w:szCs w:val="32"/>
+        </w:rPr>
+      </w:pPr>
+      <w:r>
+        <w:rPr>
+          <w:rFonts w:eastAsia="Times New Roman" w:cs="Arial"/>
+          <w:sz w:val="24"/>
+          <w:szCs w:val="32"/>
+        </w:rPr>
+        <w:t>Técnica: Uso de herramientas open-</w:t>
+      </w:r>
+      <w:proofErr w:type="spellStart"/>
+      <w:r>
+        <w:rPr>
+          <w:rFonts w:eastAsia="Times New Roman" w:cs="Arial"/>
+          <w:sz w:val="24"/>
+          <w:szCs w:val="32"/>
+        </w:rPr>
+        <w:t>source</w:t>
+      </w:r>
+      <w:proofErr w:type="spellEnd"/>
+      <w:r>
+        <w:rPr>
+          <w:rFonts w:eastAsia="Times New Roman" w:cs="Arial"/>
+          <w:sz w:val="24"/>
+          <w:szCs w:val="32"/>
+        </w:rPr>
+        <w:t xml:space="preserve"> (Python, Pandas, </w:t>
+      </w:r>
+      <w:proofErr w:type="spellStart"/>
+      <w:r>
+        <w:rPr>
+          <w:rFonts w:eastAsia="Times New Roman" w:cs="Arial"/>
+          <w:sz w:val="24"/>
+          <w:szCs w:val="32"/>
+        </w:rPr>
+        <w:t>Power</w:t>
+      </w:r>
+      <w:proofErr w:type="spellEnd"/>
+      <w:r>
+        <w:rPr>
+          <w:rFonts w:eastAsia="Times New Roman" w:cs="Arial"/>
+          <w:sz w:val="24"/>
+          <w:szCs w:val="32"/>
+        </w:rPr>
+        <w:t xml:space="preserve"> BI).</w:t>
+      </w:r>
+    </w:p>
+    <w:p>
+      <w:pPr>
+        <w:pStyle w:val="Prrafodelista"/>
+        <w:numPr>
+          <w:ilvl w:val="0"/>
+          <w:numId w:val="3"/>
+        </w:numPr>
+        <w:rPr>
+          <w:rFonts w:eastAsia="Times New Roman" w:cs="Arial"/>
+          <w:sz w:val="24"/>
+          <w:szCs w:val="32"/>
+        </w:rPr>
+      </w:pPr>
+      <w:r>
+        <w:rPr>
+          <w:rFonts w:eastAsia="Times New Roman" w:cs="Arial"/>
+          <w:sz w:val="24"/>
+          <w:szCs w:val="32"/>
+        </w:rPr>
+        <w:t>Económica: Costo total de S/5,250, financiado por la UPT.</w:t>
+      </w:r>
+    </w:p>
+    <w:p>
+      <w:pPr>
+        <w:pStyle w:val="Prrafodelista"/>
+        <w:numPr>
+          <w:ilvl w:val="0"/>
+          <w:numId w:val="3"/>
+        </w:numPr>
+        <w:rPr>
+          <w:rFonts w:eastAsia="Times New Roman" w:cs="Arial"/>
+          <w:sz w:val="24"/>
+          <w:szCs w:val="32"/>
+        </w:rPr>
+      </w:pPr>
+      <w:r>
+        <w:rPr>
+          <w:rFonts w:eastAsia="Times New Roman" w:cs="Arial"/>
+          <w:sz w:val="24"/>
+          <w:szCs w:val="32"/>
+        </w:rPr>
+        <w:t>Operativa: Beneficia a estudiantes, docentes y administradores.</w:t>
+      </w:r>
+    </w:p>
+    <w:p>
+      <w:pPr>
+        <w:pStyle w:val="Prrafodelista"/>
+        <w:numPr>
+          <w:ilvl w:val="0"/>
+          <w:numId w:val="3"/>
+        </w:numPr>
+        <w:rPr>
+          <w:rFonts w:eastAsia="Times New Roman" w:cs="Arial"/>
+          <w:sz w:val="24"/>
+          <w:szCs w:val="32"/>
+        </w:rPr>
+      </w:pPr>
+      <w:r>
+        <w:rPr>
+          <w:rFonts w:eastAsia="Times New Roman" w:cs="Arial"/>
+          <w:sz w:val="24"/>
+          <w:szCs w:val="32"/>
+        </w:rPr>
+        <w:t xml:space="preserve">Legal: Cumple con la Ley de Protección de Datos Personales (Ley </w:t>
+      </w:r>
+      <w:proofErr w:type="spellStart"/>
+      <w:r>
+        <w:rPr>
+          <w:rFonts w:eastAsia="Times New Roman" w:cs="Arial"/>
+          <w:sz w:val="24"/>
+          <w:szCs w:val="32"/>
+        </w:rPr>
+        <w:t>N°</w:t>
+      </w:r>
+      <w:proofErr w:type="spellEnd"/>
+      <w:r>
+        <w:rPr>
+          <w:rFonts w:eastAsia="Times New Roman" w:cs="Arial"/>
+          <w:sz w:val="24"/>
+          <w:szCs w:val="32"/>
+        </w:rPr>
+        <w:t xml:space="preserve"> 29733).</w:t>
+      </w:r>
+    </w:p>
+    <w:p>
+      <w:pPr>
+        <w:pStyle w:val="Prrafodelista"/>
+        <w:numPr>
+          <w:ilvl w:val="0"/>
+          <w:numId w:val="3"/>
+        </w:numPr>
+        <w:rPr>
+          <w:rFonts w:eastAsia="Times New Roman" w:cs="Arial"/>
+          <w:sz w:val="24"/>
+          <w:szCs w:val="32"/>
+        </w:rPr>
+      </w:pPr>
+      <w:r>
+        <w:rPr>
+          <w:rFonts w:eastAsia="Times New Roman" w:cs="Arial"/>
+          <w:sz w:val="24"/>
+          <w:szCs w:val="32"/>
+        </w:rPr>
+        <w:t>Ambiental: Minimiza el uso de papel y no requiere infraestructura física adicional.</w:t>
+      </w:r>
+    </w:p>
+    <w:p>
+      <w:pPr>
+        <w:rPr>
+          <w:rFonts w:eastAsia="Times New Roman" w:cs="Arial"/>
+          <w:sz w:val="24"/>
+          <w:szCs w:val="32"/>
+        </w:rPr>
+      </w:pPr>
+    </w:p>
+    <w:p>
+      <w:pPr>
+        <w:rPr>
+          <w:rFonts w:eastAsia="Times New Roman" w:cs="Arial"/>
+          <w:sz w:val="24"/>
+          <w:szCs w:val="32"/>
+        </w:rPr>
+      </w:pPr>
+      <w:r>
+        <w:rPr>
+          <w:rFonts w:eastAsia="Times New Roman" w:cs="Arial"/>
+          <w:sz w:val="24"/>
+          <w:szCs w:val="32"/>
+        </w:rPr>
+        <w:t>Tecnología de Desarrollo</w:t>
+      </w:r>
+    </w:p>
+    <w:p>
+      <w:pPr>
+        <w:pStyle w:val="Prrafodelista"/>
+        <w:numPr>
+          <w:ilvl w:val="0"/>
+          <w:numId w:val="4"/>
+        </w:numPr>
+        <w:rPr>
+          <w:rFonts w:eastAsia="Times New Roman" w:cs="Arial"/>
+          <w:sz w:val="24"/>
+          <w:szCs w:val="32"/>
+        </w:rPr>
+      </w:pPr>
+      <w:proofErr w:type="spellStart"/>
+      <w:r>
+        <w:rPr>
+          <w:rFonts w:eastAsia="Times New Roman" w:cs="Arial"/>
+          <w:sz w:val="24"/>
+          <w:szCs w:val="32"/>
+        </w:rPr>
+        <w:t>Frontend</w:t>
+      </w:r>
+      <w:proofErr w:type="spellEnd"/>
+      <w:r>
+        <w:rPr>
+          <w:rFonts w:eastAsia="Times New Roman" w:cs="Arial"/>
+          <w:sz w:val="24"/>
+          <w:szCs w:val="32"/>
+        </w:rPr>
+        <w:t xml:space="preserve">: </w:t>
+      </w:r>
+      <w:proofErr w:type="spellStart"/>
+      <w:r>
+        <w:rPr>
+          <w:rFonts w:eastAsia="Times New Roman" w:cs="Arial"/>
+          <w:sz w:val="24"/>
+          <w:szCs w:val="32"/>
+        </w:rPr>
+        <w:t>Power</w:t>
+      </w:r>
+      <w:proofErr w:type="spellEnd"/>
+      <w:r>
+        <w:rPr>
+          <w:rFonts w:eastAsia="Times New Roman" w:cs="Arial"/>
+          <w:sz w:val="24"/>
+          <w:szCs w:val="32"/>
+        </w:rPr>
+        <w:t xml:space="preserve"> BI para visualización.</w:t>
+      </w:r>
+    </w:p>
+    <w:p>
+      <w:pPr>
+        <w:pStyle w:val="Prrafodelista"/>
+        <w:numPr>
+          <w:ilvl w:val="0"/>
+          <w:numId w:val="4"/>
+        </w:numPr>
+        <w:rPr>
+          <w:rFonts w:eastAsia="Times New Roman" w:cs="Arial"/>
+          <w:sz w:val="24"/>
+          <w:szCs w:val="32"/>
+        </w:rPr>
+      </w:pPr>
+      <w:proofErr w:type="spellStart"/>
+      <w:r>
+        <w:rPr>
+          <w:rFonts w:eastAsia="Times New Roman" w:cs="Arial"/>
+          <w:sz w:val="24"/>
+          <w:szCs w:val="32"/>
+        </w:rPr>
+        <w:t>Backend</w:t>
+      </w:r>
+      <w:proofErr w:type="spellEnd"/>
+      <w:r>
+        <w:rPr>
+          <w:rFonts w:eastAsia="Times New Roman" w:cs="Arial"/>
+          <w:sz w:val="24"/>
+          <w:szCs w:val="32"/>
+        </w:rPr>
+        <w:t>: Python para análisis de datos.</w:t>
+      </w:r>
+    </w:p>
+    <w:p>
+      <w:pPr>
+        <w:pStyle w:val="Prrafodelista"/>
+        <w:numPr>
+          <w:ilvl w:val="0"/>
+          <w:numId w:val="4"/>
+        </w:numPr>
+        <w:rPr>
+          <w:rFonts w:eastAsia="Times New Roman" w:cs="Arial"/>
+          <w:sz w:val="24"/>
+          <w:szCs w:val="32"/>
+        </w:rPr>
+      </w:pPr>
+      <w:r>
+        <w:rPr>
+          <w:rFonts w:eastAsia="Times New Roman" w:cs="Arial"/>
+          <w:sz w:val="24"/>
+          <w:szCs w:val="32"/>
+        </w:rPr>
+        <w:t>Base de Datos: MySQL.</w:t>
+      </w:r>
+    </w:p>
+    <w:p>
+      <w:pPr>
+        <w:rPr>
+          <w:rFonts w:eastAsia="Times New Roman" w:cs="Arial"/>
+          <w:sz w:val="24"/>
+          <w:szCs w:val="32"/>
+        </w:rPr>
+      </w:pPr>
+    </w:p>
+    <w:p>
+      <w:pPr>
+        <w:rPr>
+          <w:rFonts w:eastAsia="Times New Roman" w:cs="Arial"/>
+          <w:sz w:val="24"/>
+          <w:szCs w:val="32"/>
+        </w:rPr>
+      </w:pPr>
+      <w:r>
+        <w:rPr>
+          <w:rFonts w:eastAsia="Times New Roman" w:cs="Arial"/>
+          <w:sz w:val="24"/>
+          <w:szCs w:val="32"/>
+        </w:rPr>
+        <w:t>Metodología de Implementación</w:t>
+      </w:r>
+    </w:p>
+    <w:p>
+      <w:pPr>
+        <w:pStyle w:val="Prrafodelista"/>
+        <w:numPr>
+          <w:ilvl w:val="0"/>
+          <w:numId w:val="5"/>
+        </w:numPr>
+        <w:rPr>
+          <w:rFonts w:eastAsia="Times New Roman" w:cs="Arial"/>
+          <w:sz w:val="24"/>
+          <w:szCs w:val="32"/>
+        </w:rPr>
+      </w:pPr>
+      <w:r>
+        <w:rPr>
+          <w:rFonts w:eastAsia="Times New Roman" w:cs="Arial"/>
+          <w:sz w:val="24"/>
+          <w:szCs w:val="32"/>
+        </w:rPr>
+        <w:t>Recolección automatizada de datos desde repositorios Git.</w:t>
+      </w:r>
+    </w:p>
+    <w:p>
+      <w:pPr>
+        <w:pStyle w:val="Prrafodelista"/>
+        <w:numPr>
+          <w:ilvl w:val="0"/>
+          <w:numId w:val="5"/>
+        </w:numPr>
+        <w:rPr>
+          <w:rFonts w:eastAsia="Times New Roman" w:cs="Arial"/>
+          <w:sz w:val="24"/>
+          <w:szCs w:val="32"/>
+        </w:rPr>
+      </w:pPr>
+      <w:r>
+        <w:rPr>
+          <w:rFonts w:eastAsia="Times New Roman" w:cs="Arial"/>
+          <w:sz w:val="24"/>
+          <w:szCs w:val="32"/>
+        </w:rPr>
+        <w:t>Procesamiento y clasificación de tecnologías.</w:t>
+      </w:r>
+    </w:p>
+    <w:p>
+      <w:pPr>
+        <w:pStyle w:val="Prrafodelista"/>
+        <w:numPr>
+          <w:ilvl w:val="0"/>
+          <w:numId w:val="5"/>
+        </w:numPr>
+        <w:rPr>
+          <w:rFonts w:eastAsia="Times New Roman" w:cs="Arial"/>
+          <w:sz w:val="24"/>
+          <w:szCs w:val="32"/>
+        </w:rPr>
+      </w:pPr>
+      <w:r>
+        <w:rPr>
+          <w:rFonts w:eastAsia="Times New Roman" w:cs="Arial"/>
+          <w:sz w:val="24"/>
+          <w:szCs w:val="32"/>
+        </w:rPr>
+        <w:t xml:space="preserve">Generación de </w:t>
+      </w:r>
+      <w:proofErr w:type="spellStart"/>
+      <w:r>
+        <w:rPr>
+          <w:rFonts w:eastAsia="Times New Roman" w:cs="Arial"/>
+          <w:sz w:val="24"/>
+          <w:szCs w:val="32"/>
+        </w:rPr>
+        <w:t>dashboards</w:t>
+      </w:r>
+      <w:proofErr w:type="spellEnd"/>
+      <w:r>
+        <w:rPr>
+          <w:rFonts w:eastAsia="Times New Roman" w:cs="Arial"/>
+          <w:sz w:val="24"/>
+          <w:szCs w:val="32"/>
+        </w:rPr>
+        <w:t xml:space="preserve"> interactivos.</w:t>
+      </w:r>
+    </w:p>
+    <w:p>
+      <w:pPr>
+        <w:rPr>
+          <w:rFonts w:eastAsia="Times New Roman" w:cs="Arial"/>
+          <w:sz w:val="24"/>
+          <w:szCs w:val="32"/>
+        </w:rPr>
+      </w:pPr>
+      <w:r>
+        <w:rPr>
+          <w:rFonts w:eastAsia="Times New Roman" w:cs="Arial"/>
+          <w:sz w:val="24"/>
+          <w:szCs w:val="32"/>
+        </w:rPr>
+        <w:t>6. Cronograma</w:t>
+      </w:r>
+    </w:p>
+    <w:tbl>
+      <w:tblPr>
+        <w:tblStyle w:val="Tablaconcuadrcula"/>
+        <w:tblW w:w="0" w:type="auto"/>
         <w:jc w:val="center"/>
-        <w:rPr>
-          <w:b/>
-          <w:sz w:val="24"/>
-          <w:szCs w:val="24"/>
-          <w:u w:val="single"/>
-        </w:rPr>
-      </w:pPr>
+        <w:tblLook w:val="04A0" w:firstRow="1" w:lastRow="0" w:firstColumn="1" w:lastColumn="0" w:noHBand="0" w:noVBand="1"/>
+      </w:tblPr>
+      <w:tblGrid>
+        <w:gridCol w:w="2744"/>
+        <w:gridCol w:w="858"/>
+        <w:gridCol w:w="858"/>
+        <w:gridCol w:w="858"/>
+        <w:gridCol w:w="858"/>
+        <w:gridCol w:w="858"/>
+      </w:tblGrid>
+      <w:tr>
+        <w:trPr>
+          <w:jc w:val="center"/>
+        </w:trPr>
+        <w:tc>
+          <w:tcPr>
+            <w:tcW w:w="0" w:type="auto"/>
+            <w:hideMark/>
+          </w:tcPr>
+          <w:p>
+            <w:pPr>
+              <w:rPr>
+                <w:rFonts w:ascii="Segoe UI" w:eastAsia="Times New Roman" w:hAnsi="Segoe UI" w:cs="Segoe UI"/>
+                <w:b/>
+                <w:bCs/>
+                <w:sz w:val="23"/>
+                <w:szCs w:val="23"/>
+                <w:lang w:val="es-ES" w:eastAsia="es-ES"/>
+              </w:rPr>
+            </w:pPr>
+            <w:r>
+              <w:rPr>
+                <w:rFonts w:ascii="Segoe UI" w:eastAsia="Times New Roman" w:hAnsi="Segoe UI" w:cs="Segoe UI"/>
+                <w:b/>
+                <w:bCs/>
+                <w:sz w:val="23"/>
+                <w:szCs w:val="23"/>
+                <w:lang w:val="es-ES" w:eastAsia="es-ES"/>
+              </w:rPr>
+              <w:t>Actividad</w:t>
+            </w:r>
+          </w:p>
+        </w:tc>
+        <w:tc>
+          <w:tcPr>
+            <w:tcW w:w="0" w:type="auto"/>
+            <w:hideMark/>
+          </w:tcPr>
+          <w:p>
+            <w:pPr>
+              <w:rPr>
+                <w:rFonts w:ascii="Segoe UI" w:eastAsia="Times New Roman" w:hAnsi="Segoe UI" w:cs="Segoe UI"/>
+                <w:b/>
+                <w:bCs/>
+                <w:sz w:val="23"/>
+                <w:szCs w:val="23"/>
+                <w:lang w:val="es-ES" w:eastAsia="es-ES"/>
+              </w:rPr>
+            </w:pPr>
+            <w:r>
+              <w:rPr>
+                <w:rFonts w:ascii="Segoe UI" w:eastAsia="Times New Roman" w:hAnsi="Segoe UI" w:cs="Segoe UI"/>
+                <w:b/>
+                <w:bCs/>
+                <w:sz w:val="23"/>
+                <w:szCs w:val="23"/>
+                <w:lang w:val="es-ES" w:eastAsia="es-ES"/>
+              </w:rPr>
+              <w:t>Mes 1</w:t>
+            </w:r>
+          </w:p>
+        </w:tc>
+        <w:tc>
+          <w:tcPr>
+            <w:tcW w:w="0" w:type="auto"/>
+            <w:hideMark/>
+          </w:tcPr>
+          <w:p>
+            <w:pPr>
+              <w:rPr>
+                <w:rFonts w:ascii="Segoe UI" w:eastAsia="Times New Roman" w:hAnsi="Segoe UI" w:cs="Segoe UI"/>
+                <w:b/>
+                <w:bCs/>
+                <w:sz w:val="23"/>
+                <w:szCs w:val="23"/>
+                <w:lang w:val="es-ES" w:eastAsia="es-ES"/>
+              </w:rPr>
+            </w:pPr>
+            <w:r>
+              <w:rPr>
+                <w:rFonts w:ascii="Segoe UI" w:eastAsia="Times New Roman" w:hAnsi="Segoe UI" w:cs="Segoe UI"/>
+                <w:b/>
+                <w:bCs/>
+                <w:sz w:val="23"/>
+                <w:szCs w:val="23"/>
+                <w:lang w:val="es-ES" w:eastAsia="es-ES"/>
+              </w:rPr>
+              <w:t>Mes 2</w:t>
+            </w:r>
+          </w:p>
+        </w:tc>
+        <w:tc>
+          <w:tcPr>
+            <w:tcW w:w="0" w:type="auto"/>
+            <w:hideMark/>
+          </w:tcPr>
+          <w:p>
+            <w:pPr>
+              <w:rPr>
+                <w:rFonts w:ascii="Segoe UI" w:eastAsia="Times New Roman" w:hAnsi="Segoe UI" w:cs="Segoe UI"/>
+                <w:b/>
+                <w:bCs/>
+                <w:sz w:val="23"/>
+                <w:szCs w:val="23"/>
+                <w:lang w:val="es-ES" w:eastAsia="es-ES"/>
+              </w:rPr>
+            </w:pPr>
+            <w:r>
+              <w:rPr>
+                <w:rFonts w:ascii="Segoe UI" w:eastAsia="Times New Roman" w:hAnsi="Segoe UI" w:cs="Segoe UI"/>
+                <w:b/>
+                <w:bCs/>
+                <w:sz w:val="23"/>
+                <w:szCs w:val="23"/>
+                <w:lang w:val="es-ES" w:eastAsia="es-ES"/>
+              </w:rPr>
+              <w:t>Mes 3</w:t>
+            </w:r>
+          </w:p>
+        </w:tc>
+        <w:tc>
+          <w:tcPr>
+            <w:tcW w:w="0" w:type="auto"/>
+            <w:hideMark/>
+          </w:tcPr>
+          <w:p>
+            <w:pPr>
+              <w:rPr>
+                <w:rFonts w:ascii="Segoe UI" w:eastAsia="Times New Roman" w:hAnsi="Segoe UI" w:cs="Segoe UI"/>
+                <w:b/>
+                <w:bCs/>
+                <w:sz w:val="23"/>
+                <w:szCs w:val="23"/>
+                <w:lang w:val="es-ES" w:eastAsia="es-ES"/>
+              </w:rPr>
+            </w:pPr>
+            <w:r>
+              <w:rPr>
+                <w:rFonts w:ascii="Segoe UI" w:eastAsia="Times New Roman" w:hAnsi="Segoe UI" w:cs="Segoe UI"/>
+                <w:b/>
+                <w:bCs/>
+                <w:sz w:val="23"/>
+                <w:szCs w:val="23"/>
+                <w:lang w:val="es-ES" w:eastAsia="es-ES"/>
+              </w:rPr>
+              <w:t>Mes 4</w:t>
+            </w:r>
+          </w:p>
+        </w:tc>
+        <w:tc>
+          <w:tcPr>
+            <w:tcW w:w="0" w:type="auto"/>
+            <w:hideMark/>
+          </w:tcPr>
+          <w:p>
+            <w:pPr>
+              <w:rPr>
+                <w:rFonts w:ascii="Segoe UI" w:eastAsia="Times New Roman" w:hAnsi="Segoe UI" w:cs="Segoe UI"/>
+                <w:b/>
+                <w:bCs/>
+                <w:sz w:val="23"/>
+                <w:szCs w:val="23"/>
+                <w:lang w:val="es-ES" w:eastAsia="es-ES"/>
+              </w:rPr>
+            </w:pPr>
+            <w:r>
+              <w:rPr>
+                <w:rFonts w:ascii="Segoe UI" w:eastAsia="Times New Roman" w:hAnsi="Segoe UI" w:cs="Segoe UI"/>
+                <w:b/>
+                <w:bCs/>
+                <w:sz w:val="23"/>
+                <w:szCs w:val="23"/>
+                <w:lang w:val="es-ES" w:eastAsia="es-ES"/>
+              </w:rPr>
+              <w:t>Mes 5</w:t>
+            </w:r>
+          </w:p>
+        </w:tc>
+      </w:tr>
+      <w:tr>
+        <w:trPr>
+          <w:jc w:val="center"/>
+        </w:trPr>
+        <w:tc>
+          <w:tcPr>
+            <w:tcW w:w="0" w:type="auto"/>
+            <w:hideMark/>
+          </w:tcPr>
+          <w:p>
+            <w:pPr>
+              <w:rPr>
+                <w:rFonts w:ascii="Segoe UI" w:eastAsia="Times New Roman" w:hAnsi="Segoe UI" w:cs="Segoe UI"/>
+                <w:sz w:val="23"/>
+                <w:szCs w:val="23"/>
+                <w:lang w:val="es-ES" w:eastAsia="es-ES"/>
+              </w:rPr>
+            </w:pPr>
+            <w:r>
+              <w:rPr>
+                <w:rFonts w:ascii="Segoe UI" w:eastAsia="Times New Roman" w:hAnsi="Segoe UI" w:cs="Segoe UI"/>
+                <w:sz w:val="23"/>
+                <w:szCs w:val="23"/>
+                <w:lang w:val="es-ES" w:eastAsia="es-ES"/>
+              </w:rPr>
+              <w:t>Recolección de Datos</w:t>
+            </w:r>
+          </w:p>
+        </w:tc>
+        <w:tc>
+          <w:tcPr>
+            <w:tcW w:w="0" w:type="auto"/>
+            <w:hideMark/>
+          </w:tcPr>
+          <w:p>
+            <w:pPr>
+              <w:rPr>
+                <w:rFonts w:ascii="Segoe UI" w:eastAsia="Times New Roman" w:hAnsi="Segoe UI" w:cs="Segoe UI"/>
+                <w:sz w:val="23"/>
+                <w:szCs w:val="23"/>
+                <w:lang w:val="es-ES" w:eastAsia="es-ES"/>
+              </w:rPr>
+            </w:pPr>
+            <w:r>
+              <w:rPr>
+                <w:rFonts w:ascii="Segoe UI Emoji" w:eastAsia="Times New Roman" w:hAnsi="Segoe UI Emoji" w:cs="Segoe UI Emoji"/>
+                <w:sz w:val="23"/>
+                <w:szCs w:val="23"/>
+                <w:lang w:val="es-ES" w:eastAsia="es-ES"/>
+              </w:rPr>
+              <w:t>✔</w:t>
+            </w:r>
+          </w:p>
+        </w:tc>
+        <w:tc>
+          <w:tcPr>
+            <w:tcW w:w="0" w:type="auto"/>
+            <w:hideMark/>
+          </w:tcPr>
+          <w:p>
+            <w:pPr>
+              <w:rPr>
+                <w:rFonts w:ascii="Segoe UI" w:eastAsia="Times New Roman" w:hAnsi="Segoe UI" w:cs="Segoe UI"/>
+                <w:sz w:val="23"/>
+                <w:szCs w:val="23"/>
+                <w:lang w:val="es-ES" w:eastAsia="es-ES"/>
+              </w:rPr>
+            </w:pPr>
+            <w:r>
+              <w:rPr>
+                <w:rFonts w:ascii="Segoe UI Emoji" w:eastAsia="Times New Roman" w:hAnsi="Segoe UI Emoji" w:cs="Segoe UI Emoji"/>
+                <w:sz w:val="23"/>
+                <w:szCs w:val="23"/>
+                <w:lang w:val="es-ES" w:eastAsia="es-ES"/>
+              </w:rPr>
+              <w:t>✔</w:t>
+            </w:r>
+          </w:p>
+        </w:tc>
+        <w:tc>
+          <w:tcPr>
+            <w:tcW w:w="0" w:type="auto"/>
+            <w:hideMark/>
+          </w:tcPr>
+          <w:p>
+            <w:pPr>
+              <w:rPr>
+                <w:rFonts w:ascii="Segoe UI" w:eastAsia="Times New Roman" w:hAnsi="Segoe UI" w:cs="Segoe UI"/>
+                <w:sz w:val="23"/>
+                <w:szCs w:val="23"/>
+                <w:lang w:val="es-ES" w:eastAsia="es-ES"/>
+              </w:rPr>
+            </w:pPr>
+          </w:p>
+        </w:tc>
+        <w:tc>
+          <w:tcPr>
+            <w:tcW w:w="0" w:type="auto"/>
+            <w:hideMark/>
+          </w:tcPr>
+          <w:p>
+            <w:pPr>
+              <w:rPr>
+                <w:rFonts w:ascii="Times New Roman" w:eastAsia="Times New Roman" w:hAnsi="Times New Roman" w:cs="Times New Roman"/>
+                <w:sz w:val="20"/>
+                <w:szCs w:val="20"/>
+                <w:lang w:val="es-ES" w:eastAsia="es-ES"/>
+              </w:rPr>
+            </w:pPr>
+          </w:p>
+        </w:tc>
+        <w:tc>
+          <w:tcPr>
+            <w:tcW w:w="0" w:type="auto"/>
+            <w:hideMark/>
+          </w:tcPr>
+          <w:p>
+            <w:pPr>
+              <w:rPr>
+                <w:rFonts w:ascii="Times New Roman" w:eastAsia="Times New Roman" w:hAnsi="Times New Roman" w:cs="Times New Roman"/>
+                <w:sz w:val="20"/>
+                <w:szCs w:val="20"/>
+                <w:lang w:val="es-ES" w:eastAsia="es-ES"/>
+              </w:rPr>
+            </w:pPr>
+          </w:p>
+        </w:tc>
+      </w:tr>
+      <w:tr>
+        <w:trPr>
+          <w:jc w:val="center"/>
+        </w:trPr>
+        <w:tc>
+          <w:tcPr>
+            <w:tcW w:w="0" w:type="auto"/>
+            <w:hideMark/>
+          </w:tcPr>
+          <w:p>
+            <w:pPr>
+              <w:rPr>
+                <w:rFonts w:ascii="Segoe UI" w:eastAsia="Times New Roman" w:hAnsi="Segoe UI" w:cs="Segoe UI"/>
+                <w:sz w:val="23"/>
+                <w:szCs w:val="23"/>
+                <w:lang w:val="es-ES" w:eastAsia="es-ES"/>
+              </w:rPr>
+            </w:pPr>
+            <w:r>
+              <w:rPr>
+                <w:rFonts w:ascii="Segoe UI" w:eastAsia="Times New Roman" w:hAnsi="Segoe UI" w:cs="Segoe UI"/>
+                <w:sz w:val="23"/>
+                <w:szCs w:val="23"/>
+                <w:lang w:val="es-ES" w:eastAsia="es-ES"/>
+              </w:rPr>
+              <w:t>Análisis de Datos</w:t>
+            </w:r>
+          </w:p>
+        </w:tc>
+        <w:tc>
+          <w:tcPr>
+            <w:tcW w:w="0" w:type="auto"/>
+            <w:hideMark/>
+          </w:tcPr>
+          <w:p>
+            <w:pPr>
+              <w:rPr>
+                <w:rFonts w:ascii="Segoe UI" w:eastAsia="Times New Roman" w:hAnsi="Segoe UI" w:cs="Segoe UI"/>
+                <w:sz w:val="23"/>
+                <w:szCs w:val="23"/>
+                <w:lang w:val="es-ES" w:eastAsia="es-ES"/>
+              </w:rPr>
+            </w:pPr>
+          </w:p>
+        </w:tc>
+        <w:tc>
+          <w:tcPr>
+            <w:tcW w:w="0" w:type="auto"/>
+            <w:hideMark/>
+          </w:tcPr>
+          <w:p>
+            <w:pPr>
+              <w:rPr>
+                <w:rFonts w:ascii="Segoe UI" w:eastAsia="Times New Roman" w:hAnsi="Segoe UI" w:cs="Segoe UI"/>
+                <w:sz w:val="23"/>
+                <w:szCs w:val="23"/>
+                <w:lang w:val="es-ES" w:eastAsia="es-ES"/>
+              </w:rPr>
+            </w:pPr>
+            <w:r>
+              <w:rPr>
+                <w:rFonts w:ascii="Segoe UI Emoji" w:eastAsia="Times New Roman" w:hAnsi="Segoe UI Emoji" w:cs="Segoe UI Emoji"/>
+                <w:sz w:val="23"/>
+                <w:szCs w:val="23"/>
+                <w:lang w:val="es-ES" w:eastAsia="es-ES"/>
+              </w:rPr>
+              <w:t>✔</w:t>
+            </w:r>
+          </w:p>
+        </w:tc>
+        <w:tc>
+          <w:tcPr>
+            <w:tcW w:w="0" w:type="auto"/>
+            <w:hideMark/>
+          </w:tcPr>
+          <w:p>
+            <w:pPr>
+              <w:rPr>
+                <w:rFonts w:ascii="Segoe UI" w:eastAsia="Times New Roman" w:hAnsi="Segoe UI" w:cs="Segoe UI"/>
+                <w:sz w:val="23"/>
+                <w:szCs w:val="23"/>
+                <w:lang w:val="es-ES" w:eastAsia="es-ES"/>
+              </w:rPr>
+            </w:pPr>
+            <w:r>
+              <w:rPr>
+                <w:rFonts w:ascii="Segoe UI Emoji" w:eastAsia="Times New Roman" w:hAnsi="Segoe UI Emoji" w:cs="Segoe UI Emoji"/>
+                <w:sz w:val="23"/>
+                <w:szCs w:val="23"/>
+                <w:lang w:val="es-ES" w:eastAsia="es-ES"/>
+              </w:rPr>
+              <w:t>✔</w:t>
+            </w:r>
+          </w:p>
+        </w:tc>
+        <w:tc>
+          <w:tcPr>
+            <w:tcW w:w="0" w:type="auto"/>
+            <w:hideMark/>
+          </w:tcPr>
+          <w:p>
+            <w:pPr>
+              <w:rPr>
+                <w:rFonts w:ascii="Segoe UI" w:eastAsia="Times New Roman" w:hAnsi="Segoe UI" w:cs="Segoe UI"/>
+                <w:sz w:val="23"/>
+                <w:szCs w:val="23"/>
+                <w:lang w:val="es-ES" w:eastAsia="es-ES"/>
+              </w:rPr>
+            </w:pPr>
+          </w:p>
+        </w:tc>
+        <w:tc>
+          <w:tcPr>
+            <w:tcW w:w="0" w:type="auto"/>
+            <w:hideMark/>
+          </w:tcPr>
+          <w:p>
+            <w:pPr>
+              <w:rPr>
+                <w:rFonts w:ascii="Times New Roman" w:eastAsia="Times New Roman" w:hAnsi="Times New Roman" w:cs="Times New Roman"/>
+                <w:sz w:val="20"/>
+                <w:szCs w:val="20"/>
+                <w:lang w:val="es-ES" w:eastAsia="es-ES"/>
+              </w:rPr>
+            </w:pPr>
+          </w:p>
+        </w:tc>
+      </w:tr>
+      <w:tr>
+        <w:trPr>
+          <w:jc w:val="center"/>
+        </w:trPr>
+        <w:tc>
+          <w:tcPr>
+            <w:tcW w:w="0" w:type="auto"/>
+            <w:hideMark/>
+          </w:tcPr>
+          <w:p>
+            <w:pPr>
+              <w:rPr>
+                <w:rFonts w:ascii="Segoe UI" w:eastAsia="Times New Roman" w:hAnsi="Segoe UI" w:cs="Segoe UI"/>
+                <w:sz w:val="23"/>
+                <w:szCs w:val="23"/>
+                <w:lang w:val="es-ES" w:eastAsia="es-ES"/>
+              </w:rPr>
+            </w:pPr>
+            <w:r>
+              <w:rPr>
+                <w:rFonts w:ascii="Segoe UI" w:eastAsia="Times New Roman" w:hAnsi="Segoe UI" w:cs="Segoe UI"/>
+                <w:sz w:val="23"/>
+                <w:szCs w:val="23"/>
+                <w:lang w:val="es-ES" w:eastAsia="es-ES"/>
+              </w:rPr>
+              <w:t xml:space="preserve">Desarrollo de </w:t>
+            </w:r>
+            <w:proofErr w:type="spellStart"/>
+            <w:r>
+              <w:rPr>
+                <w:rFonts w:ascii="Segoe UI" w:eastAsia="Times New Roman" w:hAnsi="Segoe UI" w:cs="Segoe UI"/>
+                <w:sz w:val="23"/>
+                <w:szCs w:val="23"/>
+                <w:lang w:val="es-ES" w:eastAsia="es-ES"/>
+              </w:rPr>
+              <w:t>Dashboard</w:t>
+            </w:r>
+            <w:proofErr w:type="spellEnd"/>
+          </w:p>
+        </w:tc>
+        <w:tc>
+          <w:tcPr>
+            <w:tcW w:w="0" w:type="auto"/>
+            <w:hideMark/>
+          </w:tcPr>
+          <w:p>
+            <w:pPr>
+              <w:rPr>
+                <w:rFonts w:ascii="Segoe UI" w:eastAsia="Times New Roman" w:hAnsi="Segoe UI" w:cs="Segoe UI"/>
+                <w:sz w:val="23"/>
+                <w:szCs w:val="23"/>
+                <w:lang w:val="es-ES" w:eastAsia="es-ES"/>
+              </w:rPr>
+            </w:pPr>
+          </w:p>
+        </w:tc>
+        <w:tc>
+          <w:tcPr>
+            <w:tcW w:w="0" w:type="auto"/>
+            <w:hideMark/>
+          </w:tcPr>
+          <w:p>
+            <w:pPr>
+              <w:rPr>
+                <w:rFonts w:ascii="Times New Roman" w:eastAsia="Times New Roman" w:hAnsi="Times New Roman" w:cs="Times New Roman"/>
+                <w:sz w:val="20"/>
+                <w:szCs w:val="20"/>
+                <w:lang w:val="es-ES" w:eastAsia="es-ES"/>
+              </w:rPr>
+            </w:pPr>
+          </w:p>
+        </w:tc>
+        <w:tc>
+          <w:tcPr>
+            <w:tcW w:w="0" w:type="auto"/>
+            <w:hideMark/>
+          </w:tcPr>
+          <w:p>
+            <w:pPr>
+              <w:rPr>
+                <w:rFonts w:ascii="Segoe UI" w:eastAsia="Times New Roman" w:hAnsi="Segoe UI" w:cs="Segoe UI"/>
+                <w:sz w:val="23"/>
+                <w:szCs w:val="23"/>
+                <w:lang w:val="es-ES" w:eastAsia="es-ES"/>
+              </w:rPr>
+            </w:pPr>
+            <w:r>
+              <w:rPr>
+                <w:rFonts w:ascii="Segoe UI Emoji" w:eastAsia="Times New Roman" w:hAnsi="Segoe UI Emoji" w:cs="Segoe UI Emoji"/>
+                <w:sz w:val="23"/>
+                <w:szCs w:val="23"/>
+                <w:lang w:val="es-ES" w:eastAsia="es-ES"/>
+              </w:rPr>
+              <w:t>✔</w:t>
+            </w:r>
+          </w:p>
+        </w:tc>
+        <w:tc>
+          <w:tcPr>
+            <w:tcW w:w="0" w:type="auto"/>
+            <w:hideMark/>
+          </w:tcPr>
+          <w:p>
+            <w:pPr>
+              <w:rPr>
+                <w:rFonts w:ascii="Segoe UI" w:eastAsia="Times New Roman" w:hAnsi="Segoe UI" w:cs="Segoe UI"/>
+                <w:sz w:val="23"/>
+                <w:szCs w:val="23"/>
+                <w:lang w:val="es-ES" w:eastAsia="es-ES"/>
+              </w:rPr>
+            </w:pPr>
+            <w:r>
+              <w:rPr>
+                <w:rFonts w:ascii="Segoe UI Emoji" w:eastAsia="Times New Roman" w:hAnsi="Segoe UI Emoji" w:cs="Segoe UI Emoji"/>
+                <w:sz w:val="23"/>
+                <w:szCs w:val="23"/>
+                <w:lang w:val="es-ES" w:eastAsia="es-ES"/>
+              </w:rPr>
+              <w:t>✔</w:t>
+            </w:r>
+          </w:p>
+        </w:tc>
+        <w:tc>
+          <w:tcPr>
+            <w:tcW w:w="0" w:type="auto"/>
+            <w:hideMark/>
+          </w:tcPr>
+          <w:p>
+            <w:pPr>
+              <w:rPr>
+                <w:rFonts w:ascii="Segoe UI" w:eastAsia="Times New Roman" w:hAnsi="Segoe UI" w:cs="Segoe UI"/>
+                <w:sz w:val="23"/>
+                <w:szCs w:val="23"/>
+                <w:lang w:val="es-ES" w:eastAsia="es-ES"/>
+              </w:rPr>
+            </w:pPr>
+          </w:p>
+        </w:tc>
+      </w:tr>
+      <w:tr>
+        <w:trPr>
+          <w:jc w:val="center"/>
+        </w:trPr>
+        <w:tc>
+          <w:tcPr>
+            <w:tcW w:w="0" w:type="auto"/>
+            <w:hideMark/>
+          </w:tcPr>
+          <w:p>
+            <w:pPr>
+              <w:rPr>
+                <w:rFonts w:ascii="Segoe UI" w:eastAsia="Times New Roman" w:hAnsi="Segoe UI" w:cs="Segoe UI"/>
+                <w:sz w:val="23"/>
+                <w:szCs w:val="23"/>
+                <w:lang w:val="es-ES" w:eastAsia="es-ES"/>
+              </w:rPr>
+            </w:pPr>
+            <w:r>
+              <w:rPr>
+                <w:rFonts w:ascii="Segoe UI" w:eastAsia="Times New Roman" w:hAnsi="Segoe UI" w:cs="Segoe UI"/>
+                <w:sz w:val="23"/>
+                <w:szCs w:val="23"/>
+                <w:lang w:val="es-ES" w:eastAsia="es-ES"/>
+              </w:rPr>
+              <w:t>Pruebas y Ajustes</w:t>
+            </w:r>
+          </w:p>
+        </w:tc>
+        <w:tc>
+          <w:tcPr>
+            <w:tcW w:w="0" w:type="auto"/>
+            <w:hideMark/>
+          </w:tcPr>
+          <w:p>
+            <w:pPr>
+              <w:rPr>
+                <w:rFonts w:ascii="Segoe UI" w:eastAsia="Times New Roman" w:hAnsi="Segoe UI" w:cs="Segoe UI"/>
+                <w:sz w:val="23"/>
+                <w:szCs w:val="23"/>
+                <w:lang w:val="es-ES" w:eastAsia="es-ES"/>
+              </w:rPr>
+            </w:pPr>
+          </w:p>
+        </w:tc>
+        <w:tc>
+          <w:tcPr>
+            <w:tcW w:w="0" w:type="auto"/>
+            <w:hideMark/>
+          </w:tcPr>
+          <w:p>
+            <w:pPr>
+              <w:rPr>
+                <w:rFonts w:ascii="Times New Roman" w:eastAsia="Times New Roman" w:hAnsi="Times New Roman" w:cs="Times New Roman"/>
+                <w:sz w:val="20"/>
+                <w:szCs w:val="20"/>
+                <w:lang w:val="es-ES" w:eastAsia="es-ES"/>
+              </w:rPr>
+            </w:pPr>
+          </w:p>
+        </w:tc>
+        <w:tc>
+          <w:tcPr>
+            <w:tcW w:w="0" w:type="auto"/>
+            <w:hideMark/>
+          </w:tcPr>
+          <w:p>
+            <w:pPr>
+              <w:rPr>
+                <w:rFonts w:ascii="Times New Roman" w:eastAsia="Times New Roman" w:hAnsi="Times New Roman" w:cs="Times New Roman"/>
+                <w:sz w:val="20"/>
+                <w:szCs w:val="20"/>
+                <w:lang w:val="es-ES" w:eastAsia="es-ES"/>
+              </w:rPr>
+            </w:pPr>
+          </w:p>
+        </w:tc>
+        <w:tc>
+          <w:tcPr>
+            <w:tcW w:w="0" w:type="auto"/>
+            <w:hideMark/>
+          </w:tcPr>
+          <w:p>
+            <w:pPr>
+              <w:rPr>
+                <w:rFonts w:ascii="Segoe UI" w:eastAsia="Times New Roman" w:hAnsi="Segoe UI" w:cs="Segoe UI"/>
+                <w:sz w:val="23"/>
+                <w:szCs w:val="23"/>
+                <w:lang w:val="es-ES" w:eastAsia="es-ES"/>
+              </w:rPr>
+            </w:pPr>
+            <w:r>
+              <w:rPr>
+                <w:rFonts w:ascii="Segoe UI Emoji" w:eastAsia="Times New Roman" w:hAnsi="Segoe UI Emoji" w:cs="Segoe UI Emoji"/>
+                <w:sz w:val="23"/>
+                <w:szCs w:val="23"/>
+                <w:lang w:val="es-ES" w:eastAsia="es-ES"/>
+              </w:rPr>
+              <w:t>✔</w:t>
+            </w:r>
+          </w:p>
+        </w:tc>
+        <w:tc>
+          <w:tcPr>
+            <w:tcW w:w="0" w:type="auto"/>
+            <w:hideMark/>
+          </w:tcPr>
+          <w:p>
+            <w:pPr>
+              <w:rPr>
+                <w:rFonts w:ascii="Segoe UI" w:eastAsia="Times New Roman" w:hAnsi="Segoe UI" w:cs="Segoe UI"/>
+                <w:sz w:val="23"/>
+                <w:szCs w:val="23"/>
+                <w:lang w:val="es-ES" w:eastAsia="es-ES"/>
+              </w:rPr>
+            </w:pPr>
+            <w:r>
+              <w:rPr>
+                <w:rFonts w:ascii="Segoe UI Emoji" w:eastAsia="Times New Roman" w:hAnsi="Segoe UI Emoji" w:cs="Segoe UI Emoji"/>
+                <w:sz w:val="23"/>
+                <w:szCs w:val="23"/>
+                <w:lang w:val="es-ES" w:eastAsia="es-ES"/>
+              </w:rPr>
+              <w:t>✔</w:t>
+            </w:r>
+          </w:p>
+        </w:tc>
+      </w:tr>
+    </w:tbl>
+    <w:p>
+      <w:pPr>
+        <w:rPr>
+          <w:rFonts w:eastAsia="Times New Roman" w:cs="Arial"/>
+          <w:sz w:val="24"/>
+          <w:szCs w:val="32"/>
+        </w:rPr>
+      </w:pPr>
+    </w:p>
+    <w:p>
+      <w:pPr>
+        <w:rPr>
+          <w:rFonts w:eastAsia="Times New Roman" w:cs="Arial"/>
+          <w:sz w:val="24"/>
+          <w:szCs w:val="32"/>
+        </w:rPr>
+      </w:pPr>
+      <w:r>
+        <w:rPr>
+          <w:rFonts w:eastAsia="Times New Roman" w:cs="Arial"/>
+          <w:sz w:val="24"/>
+          <w:szCs w:val="32"/>
+        </w:rPr>
+        <w:t>7. Presupuesto</w:t>
+      </w:r>
+    </w:p>
+    <w:tbl>
+      <w:tblPr>
+        <w:tblStyle w:val="Tablaconcuadrcula"/>
+        <w:tblW w:w="0" w:type="auto"/>
+        <w:jc w:val="center"/>
+        <w:tblLook w:val="04A0" w:firstRow="1" w:lastRow="0" w:firstColumn="1" w:lastColumn="0" w:noHBand="0" w:noVBand="1"/>
+      </w:tblPr>
+      <w:tblGrid>
+        <w:gridCol w:w="2294"/>
+        <w:gridCol w:w="1296"/>
+      </w:tblGrid>
+      <w:tr>
+        <w:trPr>
+          <w:jc w:val="center"/>
+        </w:trPr>
+        <w:tc>
+          <w:tcPr>
+            <w:tcW w:w="0" w:type="auto"/>
+            <w:hideMark/>
+          </w:tcPr>
+          <w:p>
+            <w:pPr>
+              <w:rPr>
+                <w:rFonts w:ascii="Segoe UI" w:eastAsia="Times New Roman" w:hAnsi="Segoe UI" w:cs="Segoe UI"/>
+                <w:b/>
+                <w:bCs/>
+                <w:sz w:val="23"/>
+                <w:szCs w:val="23"/>
+                <w:lang w:val="es-ES" w:eastAsia="es-ES"/>
+              </w:rPr>
+            </w:pPr>
+            <w:r>
+              <w:rPr>
+                <w:rFonts w:ascii="Segoe UI" w:eastAsia="Times New Roman" w:hAnsi="Segoe UI" w:cs="Segoe UI"/>
+                <w:b/>
+                <w:bCs/>
+                <w:sz w:val="23"/>
+                <w:szCs w:val="23"/>
+                <w:lang w:val="es-ES" w:eastAsia="es-ES"/>
+              </w:rPr>
+              <w:t>Descripción</w:t>
+            </w:r>
+          </w:p>
+        </w:tc>
+        <w:tc>
+          <w:tcPr>
+            <w:tcW w:w="0" w:type="auto"/>
+            <w:hideMark/>
+          </w:tcPr>
+          <w:p>
+            <w:pPr>
+              <w:rPr>
+                <w:rFonts w:ascii="Segoe UI" w:eastAsia="Times New Roman" w:hAnsi="Segoe UI" w:cs="Segoe UI"/>
+                <w:b/>
+                <w:bCs/>
+                <w:sz w:val="23"/>
+                <w:szCs w:val="23"/>
+                <w:lang w:val="es-ES" w:eastAsia="es-ES"/>
+              </w:rPr>
+            </w:pPr>
+            <w:r>
+              <w:rPr>
+                <w:rFonts w:ascii="Segoe UI" w:eastAsia="Times New Roman" w:hAnsi="Segoe UI" w:cs="Segoe UI"/>
+                <w:b/>
+                <w:bCs/>
+                <w:sz w:val="23"/>
+                <w:szCs w:val="23"/>
+                <w:lang w:val="es-ES" w:eastAsia="es-ES"/>
+              </w:rPr>
+              <w:t>Costo (S/)</w:t>
+            </w:r>
+          </w:p>
+        </w:tc>
+      </w:tr>
+      <w:tr>
+        <w:trPr>
+          <w:jc w:val="center"/>
+        </w:trPr>
+        <w:tc>
+          <w:tcPr>
+            <w:tcW w:w="0" w:type="auto"/>
+            <w:hideMark/>
+          </w:tcPr>
+          <w:p>
+            <w:pPr>
+              <w:rPr>
+                <w:rFonts w:ascii="Segoe UI" w:eastAsia="Times New Roman" w:hAnsi="Segoe UI" w:cs="Segoe UI"/>
+                <w:sz w:val="23"/>
+                <w:szCs w:val="23"/>
+                <w:lang w:val="es-ES" w:eastAsia="es-ES"/>
+              </w:rPr>
+            </w:pPr>
+            <w:r>
+              <w:rPr>
+                <w:rFonts w:ascii="Segoe UI" w:eastAsia="Times New Roman" w:hAnsi="Segoe UI" w:cs="Segoe UI"/>
+                <w:sz w:val="23"/>
+                <w:szCs w:val="23"/>
+                <w:lang w:val="es-ES" w:eastAsia="es-ES"/>
+              </w:rPr>
+              <w:t>Costos generales</w:t>
+            </w:r>
+          </w:p>
+        </w:tc>
+        <w:tc>
+          <w:tcPr>
+            <w:tcW w:w="0" w:type="auto"/>
+            <w:hideMark/>
+          </w:tcPr>
+          <w:p>
+            <w:pPr>
+              <w:rPr>
+                <w:rFonts w:ascii="Segoe UI" w:eastAsia="Times New Roman" w:hAnsi="Segoe UI" w:cs="Segoe UI"/>
+                <w:sz w:val="23"/>
+                <w:szCs w:val="23"/>
+                <w:lang w:val="es-ES" w:eastAsia="es-ES"/>
+              </w:rPr>
+            </w:pPr>
+            <w:r>
+              <w:rPr>
+                <w:rFonts w:ascii="Segoe UI" w:eastAsia="Times New Roman" w:hAnsi="Segoe UI" w:cs="Segoe UI"/>
+                <w:sz w:val="23"/>
+                <w:szCs w:val="23"/>
+                <w:lang w:val="es-ES" w:eastAsia="es-ES"/>
+              </w:rPr>
+              <w:t>350</w:t>
+            </w:r>
+          </w:p>
+        </w:tc>
+      </w:tr>
+      <w:tr>
+        <w:trPr>
+          <w:jc w:val="center"/>
+        </w:trPr>
+        <w:tc>
+          <w:tcPr>
+            <w:tcW w:w="0" w:type="auto"/>
+            <w:hideMark/>
+          </w:tcPr>
+          <w:p>
+            <w:pPr>
+              <w:rPr>
+                <w:rFonts w:ascii="Segoe UI" w:eastAsia="Times New Roman" w:hAnsi="Segoe UI" w:cs="Segoe UI"/>
+                <w:sz w:val="23"/>
+                <w:szCs w:val="23"/>
+                <w:lang w:val="es-ES" w:eastAsia="es-ES"/>
+              </w:rPr>
+            </w:pPr>
+            <w:r>
+              <w:rPr>
+                <w:rFonts w:ascii="Segoe UI" w:eastAsia="Times New Roman" w:hAnsi="Segoe UI" w:cs="Segoe UI"/>
+                <w:sz w:val="23"/>
+                <w:szCs w:val="23"/>
+                <w:lang w:val="es-ES" w:eastAsia="es-ES"/>
+              </w:rPr>
+              <w:t>Costos operativos</w:t>
+            </w:r>
+          </w:p>
+        </w:tc>
+        <w:tc>
+          <w:tcPr>
+            <w:tcW w:w="0" w:type="auto"/>
+            <w:hideMark/>
+          </w:tcPr>
+          <w:p>
+            <w:pPr>
+              <w:rPr>
+                <w:rFonts w:ascii="Segoe UI" w:eastAsia="Times New Roman" w:hAnsi="Segoe UI" w:cs="Segoe UI"/>
+                <w:sz w:val="23"/>
+                <w:szCs w:val="23"/>
+                <w:lang w:val="es-ES" w:eastAsia="es-ES"/>
+              </w:rPr>
+            </w:pPr>
+            <w:r>
+              <w:rPr>
+                <w:rFonts w:ascii="Segoe UI" w:eastAsia="Times New Roman" w:hAnsi="Segoe UI" w:cs="Segoe UI"/>
+                <w:sz w:val="23"/>
+                <w:szCs w:val="23"/>
+                <w:lang w:val="es-ES" w:eastAsia="es-ES"/>
+              </w:rPr>
+              <w:t>300</w:t>
+            </w:r>
+          </w:p>
+        </w:tc>
+      </w:tr>
+      <w:tr>
+        <w:trPr>
+          <w:jc w:val="center"/>
+        </w:trPr>
+        <w:tc>
+          <w:tcPr>
+            <w:tcW w:w="0" w:type="auto"/>
+            <w:hideMark/>
+          </w:tcPr>
+          <w:p>
+            <w:pPr>
+              <w:rPr>
+                <w:rFonts w:ascii="Segoe UI" w:eastAsia="Times New Roman" w:hAnsi="Segoe UI" w:cs="Segoe UI"/>
+                <w:sz w:val="23"/>
+                <w:szCs w:val="23"/>
+                <w:lang w:val="es-ES" w:eastAsia="es-ES"/>
+              </w:rPr>
+            </w:pPr>
+            <w:r>
+              <w:rPr>
+                <w:rFonts w:ascii="Segoe UI" w:eastAsia="Times New Roman" w:hAnsi="Segoe UI" w:cs="Segoe UI"/>
+                <w:sz w:val="23"/>
+                <w:szCs w:val="23"/>
+                <w:lang w:val="es-ES" w:eastAsia="es-ES"/>
+              </w:rPr>
+              <w:t>Costos del ambiente</w:t>
+            </w:r>
+          </w:p>
+        </w:tc>
+        <w:tc>
+          <w:tcPr>
+            <w:tcW w:w="0" w:type="auto"/>
+            <w:hideMark/>
+          </w:tcPr>
+          <w:p>
+            <w:pPr>
+              <w:rPr>
+                <w:rFonts w:ascii="Segoe UI" w:eastAsia="Times New Roman" w:hAnsi="Segoe UI" w:cs="Segoe UI"/>
+                <w:sz w:val="23"/>
+                <w:szCs w:val="23"/>
+                <w:lang w:val="es-ES" w:eastAsia="es-ES"/>
+              </w:rPr>
+            </w:pPr>
+            <w:r>
+              <w:rPr>
+                <w:rFonts w:ascii="Segoe UI" w:eastAsia="Times New Roman" w:hAnsi="Segoe UI" w:cs="Segoe UI"/>
+                <w:sz w:val="23"/>
+                <w:szCs w:val="23"/>
+                <w:lang w:val="es-ES" w:eastAsia="es-ES"/>
+              </w:rPr>
+              <w:t>300</w:t>
+            </w:r>
+          </w:p>
+        </w:tc>
+      </w:tr>
+      <w:tr>
+        <w:trPr>
+          <w:jc w:val="center"/>
+        </w:trPr>
+        <w:tc>
+          <w:tcPr>
+            <w:tcW w:w="0" w:type="auto"/>
+            <w:hideMark/>
+          </w:tcPr>
+          <w:p>
+            <w:pPr>
+              <w:rPr>
+                <w:rFonts w:ascii="Segoe UI" w:eastAsia="Times New Roman" w:hAnsi="Segoe UI" w:cs="Segoe UI"/>
+                <w:sz w:val="23"/>
+                <w:szCs w:val="23"/>
+                <w:lang w:val="es-ES" w:eastAsia="es-ES"/>
+              </w:rPr>
+            </w:pPr>
+            <w:r>
+              <w:rPr>
+                <w:rFonts w:ascii="Segoe UI" w:eastAsia="Times New Roman" w:hAnsi="Segoe UI" w:cs="Segoe UI"/>
+                <w:sz w:val="23"/>
+                <w:szCs w:val="23"/>
+                <w:lang w:val="es-ES" w:eastAsia="es-ES"/>
+              </w:rPr>
+              <w:t>Costos de personal</w:t>
+            </w:r>
+          </w:p>
+        </w:tc>
+        <w:tc>
+          <w:tcPr>
+            <w:tcW w:w="0" w:type="auto"/>
+            <w:hideMark/>
+          </w:tcPr>
+          <w:p>
+            <w:pPr>
+              <w:rPr>
+                <w:rFonts w:ascii="Segoe UI" w:eastAsia="Times New Roman" w:hAnsi="Segoe UI" w:cs="Segoe UI"/>
+                <w:sz w:val="23"/>
+                <w:szCs w:val="23"/>
+                <w:lang w:val="es-ES" w:eastAsia="es-ES"/>
+              </w:rPr>
+            </w:pPr>
+            <w:r>
+              <w:rPr>
+                <w:rFonts w:ascii="Segoe UI" w:eastAsia="Times New Roman" w:hAnsi="Segoe UI" w:cs="Segoe UI"/>
+                <w:sz w:val="23"/>
+                <w:szCs w:val="23"/>
+                <w:lang w:val="es-ES" w:eastAsia="es-ES"/>
+              </w:rPr>
+              <w:t>4,300</w:t>
+            </w:r>
+          </w:p>
+        </w:tc>
+      </w:tr>
+      <w:tr>
+        <w:trPr>
+          <w:jc w:val="center"/>
+        </w:trPr>
+        <w:tc>
+          <w:tcPr>
+            <w:tcW w:w="0" w:type="auto"/>
+            <w:hideMark/>
+          </w:tcPr>
+          <w:p>
+            <w:pPr>
+              <w:rPr>
+                <w:rFonts w:ascii="Segoe UI" w:eastAsia="Times New Roman" w:hAnsi="Segoe UI" w:cs="Segoe UI"/>
+                <w:sz w:val="23"/>
+                <w:szCs w:val="23"/>
+                <w:lang w:val="es-ES" w:eastAsia="es-ES"/>
+              </w:rPr>
+            </w:pPr>
+            <w:r>
+              <w:rPr>
+                <w:rFonts w:ascii="Segoe UI" w:eastAsia="Times New Roman" w:hAnsi="Segoe UI" w:cs="Segoe UI"/>
+                <w:b/>
+                <w:bCs/>
+                <w:sz w:val="23"/>
+                <w:szCs w:val="23"/>
+                <w:lang w:val="es-ES" w:eastAsia="es-ES"/>
+              </w:rPr>
+              <w:t>Total</w:t>
+            </w:r>
+          </w:p>
+        </w:tc>
+        <w:tc>
+          <w:tcPr>
+            <w:tcW w:w="0" w:type="auto"/>
+            <w:hideMark/>
+          </w:tcPr>
+          <w:p>
+            <w:pPr>
+              <w:rPr>
+                <w:rFonts w:ascii="Segoe UI" w:eastAsia="Times New Roman" w:hAnsi="Segoe UI" w:cs="Segoe UI"/>
+                <w:sz w:val="23"/>
+                <w:szCs w:val="23"/>
+                <w:lang w:val="es-ES" w:eastAsia="es-ES"/>
+              </w:rPr>
+            </w:pPr>
+            <w:r>
+              <w:rPr>
+                <w:rFonts w:ascii="Segoe UI" w:eastAsia="Times New Roman" w:hAnsi="Segoe UI" w:cs="Segoe UI"/>
+                <w:b/>
+                <w:bCs/>
+                <w:sz w:val="23"/>
+                <w:szCs w:val="23"/>
+                <w:lang w:val="es-ES" w:eastAsia="es-ES"/>
+              </w:rPr>
+              <w:t>5,250</w:t>
+            </w:r>
+          </w:p>
+        </w:tc>
+      </w:tr>
+    </w:tbl>
+    <w:p>
+      <w:pPr>
+        <w:rPr>
+          <w:rFonts w:eastAsia="Times New Roman" w:cs="Arial"/>
+          <w:sz w:val="24"/>
+          <w:szCs w:val="32"/>
+        </w:rPr>
+      </w:pPr>
+    </w:p>
+    <w:p>
+      <w:pPr>
+        <w:rPr>
+          <w:rFonts w:eastAsia="Times New Roman" w:cs="Arial"/>
+          <w:sz w:val="24"/>
+          <w:szCs w:val="32"/>
+          <w:lang w:val="es-ES"/>
+        </w:rPr>
+      </w:pPr>
+      <w:r>
+        <w:rPr>
+          <w:rFonts w:eastAsia="Times New Roman" w:cs="Arial"/>
+          <w:sz w:val="24"/>
+          <w:szCs w:val="32"/>
+          <w:lang w:val="es-ES"/>
+        </w:rPr>
+        <w:t>8. Conclusiones</w:t>
+      </w:r>
+    </w:p>
+    <w:p>
+      <w:pPr>
+        <w:rPr>
+          <w:rFonts w:eastAsia="Times New Roman" w:cs="Arial"/>
+          <w:sz w:val="24"/>
+          <w:szCs w:val="32"/>
+          <w:lang w:val="es-ES"/>
+        </w:rPr>
+      </w:pPr>
+      <w:r>
+        <w:rPr>
+          <w:rFonts w:eastAsia="Times New Roman" w:cs="Arial"/>
+          <w:sz w:val="24"/>
+          <w:szCs w:val="32"/>
+          <w:lang w:val="es-ES"/>
+        </w:rPr>
+        <w:t>El proyecto es viable técnica, económica y operativamente. Contribuirá a mejorar la formación tecnológica de los estudiantes y optimizará el uso de recursos en la UPT.</w:t>
+      </w:r>
+    </w:p>
+    <w:p>
+      <w:pPr>
+        <w:rPr>
+          <w:rFonts w:eastAsia="Times New Roman" w:cs="Arial"/>
+          <w:sz w:val="24"/>
+          <w:szCs w:val="32"/>
+          <w:lang w:val="es-ES"/>
+        </w:rPr>
+      </w:pPr>
+      <w:r>
+        <w:rPr>
+          <w:rFonts w:eastAsia="Times New Roman" w:cs="Arial"/>
+          <w:sz w:val="24"/>
+          <w:szCs w:val="32"/>
+          <w:lang w:val="es-ES"/>
+        </w:rPr>
+        <w:lastRenderedPageBreak/>
+        <w:t>9. Recomendaciones</w:t>
+      </w:r>
+    </w:p>
+    <w:p>
+      <w:pPr>
+        <w:rPr>
+          <w:rFonts w:eastAsia="Times New Roman" w:cs="Arial"/>
+          <w:sz w:val="24"/>
+          <w:szCs w:val="32"/>
+          <w:lang w:val="es-ES"/>
+        </w:rPr>
+      </w:pPr>
+      <w:r>
+        <w:rPr>
+          <w:rFonts w:eastAsia="Times New Roman" w:cs="Arial"/>
+          <w:sz w:val="24"/>
+          <w:szCs w:val="32"/>
+          <w:lang w:val="es-ES"/>
+        </w:rPr>
+        <w:t>Fortalecer la capacitación en herramientas tecnológicas.</w:t>
+      </w:r>
+    </w:p>
+    <w:p>
+      <w:pPr>
+        <w:rPr>
+          <w:rFonts w:eastAsia="Times New Roman" w:cs="Arial"/>
+          <w:sz w:val="24"/>
+          <w:szCs w:val="32"/>
+          <w:lang w:val="es-ES"/>
+        </w:rPr>
+      </w:pPr>
+      <w:r>
+        <w:rPr>
+          <w:rFonts w:eastAsia="Times New Roman" w:cs="Arial"/>
+          <w:sz w:val="24"/>
+          <w:szCs w:val="32"/>
+          <w:lang w:val="es-ES"/>
+        </w:rPr>
+        <w:t>Realizar análisis periódicos para evaluar cambios en el uso de tecnologías.</w:t>
+      </w:r>
+    </w:p>
+    <w:p>
+      <w:pPr>
+        <w:rPr>
+          <w:rFonts w:eastAsia="Times New Roman" w:cs="Arial"/>
+          <w:sz w:val="24"/>
+          <w:szCs w:val="32"/>
+          <w:lang w:val="es-ES"/>
+        </w:rPr>
+      </w:pPr>
+    </w:p>
+    <w:p>
+      <w:pPr>
+        <w:rPr>
+          <w:rFonts w:eastAsia="Times New Roman" w:cs="Arial"/>
+          <w:sz w:val="24"/>
+          <w:szCs w:val="32"/>
+          <w:lang w:val="es-ES"/>
+        </w:rPr>
+      </w:pPr>
+      <w:r>
+        <w:rPr>
+          <w:rFonts w:eastAsia="Times New Roman" w:cs="Arial"/>
+          <w:sz w:val="24"/>
+          <w:szCs w:val="32"/>
+          <w:lang w:val="es-ES"/>
+        </w:rPr>
+        <w:t>10. Bibliografía</w:t>
+      </w:r>
+    </w:p>
+    <w:p>
+      <w:pPr>
+        <w:rPr>
+          <w:rFonts w:eastAsia="Times New Roman" w:cs="Arial"/>
+          <w:sz w:val="24"/>
+          <w:szCs w:val="32"/>
+          <w:lang w:val="es-ES"/>
+        </w:rPr>
+      </w:pPr>
+      <w:r>
+        <w:rPr>
+          <w:rFonts w:eastAsia="Times New Roman" w:cs="Arial"/>
+          <w:sz w:val="24"/>
+          <w:szCs w:val="32"/>
+          <w:lang w:val="es-ES"/>
+        </w:rPr>
+        <w:t>Documentos académicos de la UPT.</w:t>
+      </w:r>
+    </w:p>
+    <w:p>
+      <w:pPr>
+        <w:rPr>
+          <w:rFonts w:eastAsia="Times New Roman" w:cs="Arial"/>
+          <w:sz w:val="24"/>
+          <w:szCs w:val="32"/>
+          <w:lang w:val="es-ES"/>
+        </w:rPr>
+      </w:pPr>
+      <w:r>
+        <w:rPr>
+          <w:rFonts w:eastAsia="Times New Roman" w:cs="Arial"/>
+          <w:sz w:val="24"/>
+          <w:szCs w:val="32"/>
+          <w:lang w:val="es-ES"/>
+        </w:rPr>
+        <w:t>IEEE 830-1998 para especificación de requerimientos.</w:t>
+      </w:r>
+    </w:p>
+    <w:p>
+      <w:pPr>
+        <w:rPr>
+          <w:rFonts w:eastAsia="Times New Roman" w:cs="Arial"/>
+          <w:sz w:val="24"/>
+          <w:szCs w:val="32"/>
+          <w:lang w:val="es-ES"/>
+        </w:rPr>
+      </w:pPr>
+    </w:p>
+    <w:p>
+      <w:pPr>
+        <w:rPr>
+          <w:rFonts w:eastAsia="Times New Roman" w:cs="Arial"/>
+          <w:sz w:val="24"/>
+          <w:szCs w:val="32"/>
+          <w:lang w:val="es-ES"/>
+        </w:rPr>
+      </w:pPr>
+      <w:r>
+        <w:rPr>
+          <w:rFonts w:eastAsia="Times New Roman" w:cs="Arial"/>
+          <w:sz w:val="24"/>
+          <w:szCs w:val="32"/>
+          <w:lang w:val="es-ES"/>
+        </w:rPr>
+        <w:t>11. Anexos</w:t>
+      </w:r>
+    </w:p>
+    <w:p>
+      <w:pPr>
+        <w:rPr>
+          <w:rFonts w:eastAsia="Times New Roman" w:cs="Arial"/>
+          <w:sz w:val="24"/>
+          <w:szCs w:val="32"/>
+          <w:lang w:val="es-ES"/>
+        </w:rPr>
+      </w:pPr>
+      <w:r>
+        <w:rPr>
+          <w:rFonts w:eastAsia="Times New Roman" w:cs="Arial"/>
+          <w:sz w:val="24"/>
+          <w:szCs w:val="32"/>
+          <w:lang w:val="es-ES"/>
+        </w:rPr>
+        <w:t>Anexo 01: Informe de Factibilidad (FD01).</w:t>
+      </w:r>
+    </w:p>
+    <w:p>
+      <w:pPr>
+        <w:rPr>
+          <w:rFonts w:eastAsia="Times New Roman" w:cs="Arial"/>
+          <w:sz w:val="24"/>
+          <w:szCs w:val="32"/>
+          <w:lang w:val="es-ES"/>
+        </w:rPr>
+      </w:pPr>
+      <w:r>
+        <w:rPr>
+          <w:rFonts w:eastAsia="Times New Roman" w:cs="Arial"/>
+          <w:sz w:val="24"/>
+          <w:szCs w:val="32"/>
+          <w:lang w:val="es-ES"/>
+        </w:rPr>
+        <w:t>Anexo 02: Documento de Visión (FD02).</w:t>
+      </w:r>
+    </w:p>
+    <w:p>
+      <w:pPr>
+        <w:rPr>
+          <w:rFonts w:eastAsia="Times New Roman" w:cs="Arial"/>
+          <w:sz w:val="24"/>
+          <w:szCs w:val="32"/>
+          <w:lang w:val="es-ES"/>
+        </w:rPr>
+      </w:pPr>
+      <w:r>
+        <w:rPr>
+          <w:rFonts w:eastAsia="Times New Roman" w:cs="Arial"/>
+          <w:sz w:val="24"/>
+          <w:szCs w:val="32"/>
+          <w:lang w:val="es-ES"/>
+        </w:rPr>
+        <w:t>Anexo 03: Documento SRS (FD03).</w:t>
+      </w:r>
+    </w:p>
+    <w:p>
+      <w:pPr>
+        <w:rPr>
+          <w:rFonts w:eastAsia="Times New Roman" w:cs="Arial"/>
+          <w:sz w:val="24"/>
+          <w:szCs w:val="32"/>
+          <w:lang w:val="es-ES"/>
+        </w:rPr>
+      </w:pPr>
+      <w:r>
+        <w:rPr>
+          <w:rFonts w:eastAsia="Times New Roman" w:cs="Arial"/>
+          <w:sz w:val="24"/>
+          <w:szCs w:val="32"/>
+          <w:lang w:val="es-ES"/>
+        </w:rPr>
+        <w:t>Anexo 04: Documento SAD (FD04).</w:t>
+      </w:r>
+    </w:p>
+    <w:p>
+      <w:pPr>
+        <w:rPr>
+          <w:rFonts w:eastAsia="Times New Roman" w:cs="Arial"/>
+          <w:sz w:val="24"/>
+          <w:szCs w:val="32"/>
+          <w:lang w:val="es-ES"/>
+        </w:rPr>
+      </w:pPr>
+      <w:r>
+        <w:rPr>
+          <w:rFonts w:eastAsia="Times New Roman" w:cs="Arial"/>
+          <w:sz w:val="24"/>
+          <w:szCs w:val="32"/>
+          <w:lang w:val="es-ES"/>
+        </w:rPr>
+        <w:t>Anexo 05: Manuales y otros documentos.</w:t>
+      </w:r>
     </w:p>
     <w:sectPr>
       <w:footerReference w:type="default" r:id="rId8"/>
@@ -2633,6 +4947,458 @@
 <file path=word/numbering.xml><?xml version="1.0" encoding="utf-8"?>
 <w:numbering xmlns:wpc="http://schemas.microsoft.com/office/word/2010/wordprocessingCanvas" xmlns:cx="http://schemas.microsoft.com/office/drawing/2014/chartex" xmlns:cx1="http://schemas.microsoft.com/office/drawing/2015/9/8/chartex" xmlns:cx2="http://schemas.microsoft.com/office/drawing/2015/10/21/chartex" xmlns:cx3="http://schemas.microsoft.com/office/drawing/2016/5/9/chartex" xmlns:cx4="http://schemas.microsoft.com/office/drawing/2016/5/10/chartex" xmlns:cx5="http://schemas.microsoft.com/office/drawing/2016/5/11/chartex" xmlns:cx6="http://schemas.microsoft.com/office/drawing/2016/5/12/chartex" xmlns:cx7="http://schemas.microsoft.com/office/drawing/2016/5/13/chartex" xmlns:cx8="http://schemas.microsoft.com/office/drawing/2016/5/14/chartex" xmlns:mc="http://schemas.openxmlformats.org/markup-compatibility/2006" xmlns:aink="http://schemas.microsoft.com/office/drawing/2016/ink" xmlns:am3d="http://schemas.microsoft.com/office/drawing/2017/model3d" xmlns:o="urn:schemas-microsoft-com:office:office" xmlns:r="http://schemas.openxmlformats.org/officeDocument/2006/relationships" xmlns:m="http://schemas.openxmlformats.org/officeDocument/2006/math" xmlns:v="urn:schemas-microsoft-com:vml" xmlns:wp14="http://schemas.microsoft.com/office/word/2010/wordprocessingDrawing" xmlns:wp="http://schemas.openxmlformats.org/drawingml/2006/wordprocessingDrawing" xmlns:w10="urn:schemas-microsoft-com:office:word" xmlns:w="http://schemas.openxmlformats.org/wordprocessingml/2006/main" xmlns:w14="http://schemas.microsoft.com/office/word/2010/wordml" xmlns:w15="http://schemas.microsoft.com/office/word/2012/wordml" xmlns:w16cex="http://schemas.microsoft.com/office/word/2018/wordml/cex" xmlns:w16cid="http://schemas.microsoft.com/office/word/2016/wordml/cid" xmlns:w16="http://schemas.microsoft.com/office/word/2018/wordml" xmlns:w16sdtdh="http://schemas.microsoft.com/office/word/2020/wordml/sdtdatahash" xmlns:w16se="http://schemas.microsoft.com/office/word/2015/wordml/symex" xmlns:wpg="http://schemas.microsoft.com/office/word/2010/wordprocessingGroup" xmlns:wpi="http://schemas.microsoft.com/office/word/2010/wordprocessingInk" xmlns:wne="http://schemas.microsoft.com/office/word/2006/wordml" xmlns:wps="http://schemas.microsoft.com/office/word/2010/wordprocessingShape" mc:Ignorable="w14 w15 w16se w16cid w16 w16cex w16sdtdh wp14">
   <w:abstractNum w:abstractNumId="0" w15:restartNumberingAfterBreak="0">
+    <w:nsid w:val="238A0E0A"/>
+    <w:multiLevelType w:val="hybridMultilevel"/>
+    <w:tmpl w:val="AFACDBFC"/>
+    <w:lvl w:ilvl="0" w:tplc="0C0A0001">
+      <w:start w:val="1"/>
+      <w:numFmt w:val="bullet"/>
+      <w:lvlText w:val=""/>
+      <w:lvlJc w:val="left"/>
+      <w:pPr>
+        <w:ind w:left="720" w:hanging="360"/>
+      </w:pPr>
+      <w:rPr>
+        <w:rFonts w:ascii="Symbol" w:hAnsi="Symbol" w:hint="default"/>
+      </w:rPr>
+    </w:lvl>
+    <w:lvl w:ilvl="1" w:tplc="0C0A0003" w:tentative="1">
+      <w:start w:val="1"/>
+      <w:numFmt w:val="bullet"/>
+      <w:lvlText w:val="o"/>
+      <w:lvlJc w:val="left"/>
+      <w:pPr>
+        <w:ind w:left="1440" w:hanging="360"/>
+      </w:pPr>
+      <w:rPr>
+        <w:rFonts w:ascii="Courier New" w:hAnsi="Courier New" w:cs="Courier New" w:hint="default"/>
+      </w:rPr>
+    </w:lvl>
+    <w:lvl w:ilvl="2" w:tplc="0C0A0005" w:tentative="1">
+      <w:start w:val="1"/>
+      <w:numFmt w:val="bullet"/>
+      <w:lvlText w:val=""/>
+      <w:lvlJc w:val="left"/>
+      <w:pPr>
+        <w:ind w:left="2160" w:hanging="360"/>
+      </w:pPr>
+      <w:rPr>
+        <w:rFonts w:ascii="Wingdings" w:hAnsi="Wingdings" w:hint="default"/>
+      </w:rPr>
+    </w:lvl>
+    <w:lvl w:ilvl="3" w:tplc="0C0A0001" w:tentative="1">
+      <w:start w:val="1"/>
+      <w:numFmt w:val="bullet"/>
+      <w:lvlText w:val=""/>
+      <w:lvlJc w:val="left"/>
+      <w:pPr>
+        <w:ind w:left="2880" w:hanging="360"/>
+      </w:pPr>
+      <w:rPr>
+        <w:rFonts w:ascii="Symbol" w:hAnsi="Symbol" w:hint="default"/>
+      </w:rPr>
+    </w:lvl>
+    <w:lvl w:ilvl="4" w:tplc="0C0A0003" w:tentative="1">
+      <w:start w:val="1"/>
+      <w:numFmt w:val="bullet"/>
+      <w:lvlText w:val="o"/>
+      <w:lvlJc w:val="left"/>
+      <w:pPr>
+        <w:ind w:left="3600" w:hanging="360"/>
+      </w:pPr>
+      <w:rPr>
+        <w:rFonts w:ascii="Courier New" w:hAnsi="Courier New" w:cs="Courier New" w:hint="default"/>
+      </w:rPr>
+    </w:lvl>
+    <w:lvl w:ilvl="5" w:tplc="0C0A0005" w:tentative="1">
+      <w:start w:val="1"/>
+      <w:numFmt w:val="bullet"/>
+      <w:lvlText w:val=""/>
+      <w:lvlJc w:val="left"/>
+      <w:pPr>
+        <w:ind w:left="4320" w:hanging="360"/>
+      </w:pPr>
+      <w:rPr>
+        <w:rFonts w:ascii="Wingdings" w:hAnsi="Wingdings" w:hint="default"/>
+      </w:rPr>
+    </w:lvl>
+    <w:lvl w:ilvl="6" w:tplc="0C0A0001" w:tentative="1">
+      <w:start w:val="1"/>
+      <w:numFmt w:val="bullet"/>
+      <w:lvlText w:val=""/>
+      <w:lvlJc w:val="left"/>
+      <w:pPr>
+        <w:ind w:left="5040" w:hanging="360"/>
+      </w:pPr>
+      <w:rPr>
+        <w:rFonts w:ascii="Symbol" w:hAnsi="Symbol" w:hint="default"/>
+      </w:rPr>
+    </w:lvl>
+    <w:lvl w:ilvl="7" w:tplc="0C0A0003" w:tentative="1">
+      <w:start w:val="1"/>
+      <w:numFmt w:val="bullet"/>
+      <w:lvlText w:val="o"/>
+      <w:lvlJc w:val="left"/>
+      <w:pPr>
+        <w:ind w:left="5760" w:hanging="360"/>
+      </w:pPr>
+      <w:rPr>
+        <w:rFonts w:ascii="Courier New" w:hAnsi="Courier New" w:cs="Courier New" w:hint="default"/>
+      </w:rPr>
+    </w:lvl>
+    <w:lvl w:ilvl="8" w:tplc="0C0A0005" w:tentative="1">
+      <w:start w:val="1"/>
+      <w:numFmt w:val="bullet"/>
+      <w:lvlText w:val=""/>
+      <w:lvlJc w:val="left"/>
+      <w:pPr>
+        <w:ind w:left="6480" w:hanging="360"/>
+      </w:pPr>
+      <w:rPr>
+        <w:rFonts w:ascii="Wingdings" w:hAnsi="Wingdings" w:hint="default"/>
+      </w:rPr>
+    </w:lvl>
+  </w:abstractNum>
+  <w:abstractNum w:abstractNumId="1" w15:restartNumberingAfterBreak="0">
+    <w:nsid w:val="34A73356"/>
+    <w:multiLevelType w:val="hybridMultilevel"/>
+    <w:tmpl w:val="760E6868"/>
+    <w:lvl w:ilvl="0" w:tplc="0C0A0001">
+      <w:start w:val="1"/>
+      <w:numFmt w:val="bullet"/>
+      <w:lvlText w:val=""/>
+      <w:lvlJc w:val="left"/>
+      <w:pPr>
+        <w:ind w:left="720" w:hanging="360"/>
+      </w:pPr>
+      <w:rPr>
+        <w:rFonts w:ascii="Symbol" w:hAnsi="Symbol" w:hint="default"/>
+      </w:rPr>
+    </w:lvl>
+    <w:lvl w:ilvl="1" w:tplc="0C0A0003" w:tentative="1">
+      <w:start w:val="1"/>
+      <w:numFmt w:val="bullet"/>
+      <w:lvlText w:val="o"/>
+      <w:lvlJc w:val="left"/>
+      <w:pPr>
+        <w:ind w:left="1440" w:hanging="360"/>
+      </w:pPr>
+      <w:rPr>
+        <w:rFonts w:ascii="Courier New" w:hAnsi="Courier New" w:cs="Courier New" w:hint="default"/>
+      </w:rPr>
+    </w:lvl>
+    <w:lvl w:ilvl="2" w:tplc="0C0A0005" w:tentative="1">
+      <w:start w:val="1"/>
+      <w:numFmt w:val="bullet"/>
+      <w:lvlText w:val=""/>
+      <w:lvlJc w:val="left"/>
+      <w:pPr>
+        <w:ind w:left="2160" w:hanging="360"/>
+      </w:pPr>
+      <w:rPr>
+        <w:rFonts w:ascii="Wingdings" w:hAnsi="Wingdings" w:hint="default"/>
+      </w:rPr>
+    </w:lvl>
+    <w:lvl w:ilvl="3" w:tplc="0C0A0001" w:tentative="1">
+      <w:start w:val="1"/>
+      <w:numFmt w:val="bullet"/>
+      <w:lvlText w:val=""/>
+      <w:lvlJc w:val="left"/>
+      <w:pPr>
+        <w:ind w:left="2880" w:hanging="360"/>
+      </w:pPr>
+      <w:rPr>
+        <w:rFonts w:ascii="Symbol" w:hAnsi="Symbol" w:hint="default"/>
+      </w:rPr>
+    </w:lvl>
+    <w:lvl w:ilvl="4" w:tplc="0C0A0003" w:tentative="1">
+      <w:start w:val="1"/>
+      <w:numFmt w:val="bullet"/>
+      <w:lvlText w:val="o"/>
+      <w:lvlJc w:val="left"/>
+      <w:pPr>
+        <w:ind w:left="3600" w:hanging="360"/>
+      </w:pPr>
+      <w:rPr>
+        <w:rFonts w:ascii="Courier New" w:hAnsi="Courier New" w:cs="Courier New" w:hint="default"/>
+      </w:rPr>
+    </w:lvl>
+    <w:lvl w:ilvl="5" w:tplc="0C0A0005" w:tentative="1">
+      <w:start w:val="1"/>
+      <w:numFmt w:val="bullet"/>
+      <w:lvlText w:val=""/>
+      <w:lvlJc w:val="left"/>
+      <w:pPr>
+        <w:ind w:left="4320" w:hanging="360"/>
+      </w:pPr>
+      <w:rPr>
+        <w:rFonts w:ascii="Wingdings" w:hAnsi="Wingdings" w:hint="default"/>
+      </w:rPr>
+    </w:lvl>
+    <w:lvl w:ilvl="6" w:tplc="0C0A0001" w:tentative="1">
+      <w:start w:val="1"/>
+      <w:numFmt w:val="bullet"/>
+      <w:lvlText w:val=""/>
+      <w:lvlJc w:val="left"/>
+      <w:pPr>
+        <w:ind w:left="5040" w:hanging="360"/>
+      </w:pPr>
+      <w:rPr>
+        <w:rFonts w:ascii="Symbol" w:hAnsi="Symbol" w:hint="default"/>
+      </w:rPr>
+    </w:lvl>
+    <w:lvl w:ilvl="7" w:tplc="0C0A0003" w:tentative="1">
+      <w:start w:val="1"/>
+      <w:numFmt w:val="bullet"/>
+      <w:lvlText w:val="o"/>
+      <w:lvlJc w:val="left"/>
+      <w:pPr>
+        <w:ind w:left="5760" w:hanging="360"/>
+      </w:pPr>
+      <w:rPr>
+        <w:rFonts w:ascii="Courier New" w:hAnsi="Courier New" w:cs="Courier New" w:hint="default"/>
+      </w:rPr>
+    </w:lvl>
+    <w:lvl w:ilvl="8" w:tplc="0C0A0005" w:tentative="1">
+      <w:start w:val="1"/>
+      <w:numFmt w:val="bullet"/>
+      <w:lvlText w:val=""/>
+      <w:lvlJc w:val="left"/>
+      <w:pPr>
+        <w:ind w:left="6480" w:hanging="360"/>
+      </w:pPr>
+      <w:rPr>
+        <w:rFonts w:ascii="Wingdings" w:hAnsi="Wingdings" w:hint="default"/>
+      </w:rPr>
+    </w:lvl>
+  </w:abstractNum>
+  <w:abstractNum w:abstractNumId="2" w15:restartNumberingAfterBreak="0">
+    <w:nsid w:val="3ADD739F"/>
+    <w:multiLevelType w:val="hybridMultilevel"/>
+    <w:tmpl w:val="FB3CBE62"/>
+    <w:lvl w:ilvl="0" w:tplc="0C0A0001">
+      <w:start w:val="1"/>
+      <w:numFmt w:val="bullet"/>
+      <w:lvlText w:val=""/>
+      <w:lvlJc w:val="left"/>
+      <w:pPr>
+        <w:ind w:left="720" w:hanging="360"/>
+      </w:pPr>
+      <w:rPr>
+        <w:rFonts w:ascii="Symbol" w:hAnsi="Symbol" w:hint="default"/>
+      </w:rPr>
+    </w:lvl>
+    <w:lvl w:ilvl="1" w:tplc="0C0A0003" w:tentative="1">
+      <w:start w:val="1"/>
+      <w:numFmt w:val="bullet"/>
+      <w:lvlText w:val="o"/>
+      <w:lvlJc w:val="left"/>
+      <w:pPr>
+        <w:ind w:left="1440" w:hanging="360"/>
+      </w:pPr>
+      <w:rPr>
+        <w:rFonts w:ascii="Courier New" w:hAnsi="Courier New" w:cs="Courier New" w:hint="default"/>
+      </w:rPr>
+    </w:lvl>
+    <w:lvl w:ilvl="2" w:tplc="0C0A0005" w:tentative="1">
+      <w:start w:val="1"/>
+      <w:numFmt w:val="bullet"/>
+      <w:lvlText w:val=""/>
+      <w:lvlJc w:val="left"/>
+      <w:pPr>
+        <w:ind w:left="2160" w:hanging="360"/>
+      </w:pPr>
+      <w:rPr>
+        <w:rFonts w:ascii="Wingdings" w:hAnsi="Wingdings" w:hint="default"/>
+      </w:rPr>
+    </w:lvl>
+    <w:lvl w:ilvl="3" w:tplc="0C0A0001" w:tentative="1">
+      <w:start w:val="1"/>
+      <w:numFmt w:val="bullet"/>
+      <w:lvlText w:val=""/>
+      <w:lvlJc w:val="left"/>
+      <w:pPr>
+        <w:ind w:left="2880" w:hanging="360"/>
+      </w:pPr>
+      <w:rPr>
+        <w:rFonts w:ascii="Symbol" w:hAnsi="Symbol" w:hint="default"/>
+      </w:rPr>
+    </w:lvl>
+    <w:lvl w:ilvl="4" w:tplc="0C0A0003" w:tentative="1">
+      <w:start w:val="1"/>
+      <w:numFmt w:val="bullet"/>
+      <w:lvlText w:val="o"/>
+      <w:lvlJc w:val="left"/>
+      <w:pPr>
+        <w:ind w:left="3600" w:hanging="360"/>
+      </w:pPr>
+      <w:rPr>
+        <w:rFonts w:ascii="Courier New" w:hAnsi="Courier New" w:cs="Courier New" w:hint="default"/>
+      </w:rPr>
+    </w:lvl>
+    <w:lvl w:ilvl="5" w:tplc="0C0A0005" w:tentative="1">
+      <w:start w:val="1"/>
+      <w:numFmt w:val="bullet"/>
+      <w:lvlText w:val=""/>
+      <w:lvlJc w:val="left"/>
+      <w:pPr>
+        <w:ind w:left="4320" w:hanging="360"/>
+      </w:pPr>
+      <w:rPr>
+        <w:rFonts w:ascii="Wingdings" w:hAnsi="Wingdings" w:hint="default"/>
+      </w:rPr>
+    </w:lvl>
+    <w:lvl w:ilvl="6" w:tplc="0C0A0001" w:tentative="1">
+      <w:start w:val="1"/>
+      <w:numFmt w:val="bullet"/>
+      <w:lvlText w:val=""/>
+      <w:lvlJc w:val="left"/>
+      <w:pPr>
+        <w:ind w:left="5040" w:hanging="360"/>
+      </w:pPr>
+      <w:rPr>
+        <w:rFonts w:ascii="Symbol" w:hAnsi="Symbol" w:hint="default"/>
+      </w:rPr>
+    </w:lvl>
+    <w:lvl w:ilvl="7" w:tplc="0C0A0003" w:tentative="1">
+      <w:start w:val="1"/>
+      <w:numFmt w:val="bullet"/>
+      <w:lvlText w:val="o"/>
+      <w:lvlJc w:val="left"/>
+      <w:pPr>
+        <w:ind w:left="5760" w:hanging="360"/>
+      </w:pPr>
+      <w:rPr>
+        <w:rFonts w:ascii="Courier New" w:hAnsi="Courier New" w:cs="Courier New" w:hint="default"/>
+      </w:rPr>
+    </w:lvl>
+    <w:lvl w:ilvl="8" w:tplc="0C0A0005" w:tentative="1">
+      <w:start w:val="1"/>
+      <w:numFmt w:val="bullet"/>
+      <w:lvlText w:val=""/>
+      <w:lvlJc w:val="left"/>
+      <w:pPr>
+        <w:ind w:left="6480" w:hanging="360"/>
+      </w:pPr>
+      <w:rPr>
+        <w:rFonts w:ascii="Wingdings" w:hAnsi="Wingdings" w:hint="default"/>
+      </w:rPr>
+    </w:lvl>
+  </w:abstractNum>
+  <w:abstractNum w:abstractNumId="3" w15:restartNumberingAfterBreak="0">
+    <w:nsid w:val="638C42A5"/>
+    <w:multiLevelType w:val="hybridMultilevel"/>
+    <w:tmpl w:val="121655B2"/>
+    <w:lvl w:ilvl="0" w:tplc="0C0A0001">
+      <w:start w:val="1"/>
+      <w:numFmt w:val="bullet"/>
+      <w:lvlText w:val=""/>
+      <w:lvlJc w:val="left"/>
+      <w:pPr>
+        <w:ind w:left="720" w:hanging="360"/>
+      </w:pPr>
+      <w:rPr>
+        <w:rFonts w:ascii="Symbol" w:hAnsi="Symbol" w:hint="default"/>
+      </w:rPr>
+    </w:lvl>
+    <w:lvl w:ilvl="1" w:tplc="0C0A0003" w:tentative="1">
+      <w:start w:val="1"/>
+      <w:numFmt w:val="bullet"/>
+      <w:lvlText w:val="o"/>
+      <w:lvlJc w:val="left"/>
+      <w:pPr>
+        <w:ind w:left="1440" w:hanging="360"/>
+      </w:pPr>
+      <w:rPr>
+        <w:rFonts w:ascii="Courier New" w:hAnsi="Courier New" w:cs="Courier New" w:hint="default"/>
+      </w:rPr>
+    </w:lvl>
+    <w:lvl w:ilvl="2" w:tplc="0C0A0005" w:tentative="1">
+      <w:start w:val="1"/>
+      <w:numFmt w:val="bullet"/>
+      <w:lvlText w:val=""/>
+      <w:lvlJc w:val="left"/>
+      <w:pPr>
+        <w:ind w:left="2160" w:hanging="360"/>
+      </w:pPr>
+      <w:rPr>
+        <w:rFonts w:ascii="Wingdings" w:hAnsi="Wingdings" w:hint="default"/>
+      </w:rPr>
+    </w:lvl>
+    <w:lvl w:ilvl="3" w:tplc="0C0A0001" w:tentative="1">
+      <w:start w:val="1"/>
+      <w:numFmt w:val="bullet"/>
+      <w:lvlText w:val=""/>
+      <w:lvlJc w:val="left"/>
+      <w:pPr>
+        <w:ind w:left="2880" w:hanging="360"/>
+      </w:pPr>
+      <w:rPr>
+        <w:rFonts w:ascii="Symbol" w:hAnsi="Symbol" w:hint="default"/>
+      </w:rPr>
+    </w:lvl>
+    <w:lvl w:ilvl="4" w:tplc="0C0A0003" w:tentative="1">
+      <w:start w:val="1"/>
+      <w:numFmt w:val="bullet"/>
+      <w:lvlText w:val="o"/>
+      <w:lvlJc w:val="left"/>
+      <w:pPr>
+        <w:ind w:left="3600" w:hanging="360"/>
+      </w:pPr>
+      <w:rPr>
+        <w:rFonts w:ascii="Courier New" w:hAnsi="Courier New" w:cs="Courier New" w:hint="default"/>
+      </w:rPr>
+    </w:lvl>
+    <w:lvl w:ilvl="5" w:tplc="0C0A0005" w:tentative="1">
+      <w:start w:val="1"/>
+      <w:numFmt w:val="bullet"/>
+      <w:lvlText w:val=""/>
+      <w:lvlJc w:val="left"/>
+      <w:pPr>
+        <w:ind w:left="4320" w:hanging="360"/>
+      </w:pPr>
+      <w:rPr>
+        <w:rFonts w:ascii="Wingdings" w:hAnsi="Wingdings" w:hint="default"/>
+      </w:rPr>
+    </w:lvl>
+    <w:lvl w:ilvl="6" w:tplc="0C0A0001" w:tentative="1">
+      <w:start w:val="1"/>
+      <w:numFmt w:val="bullet"/>
+      <w:lvlText w:val=""/>
+      <w:lvlJc w:val="left"/>
+      <w:pPr>
+        <w:ind w:left="5040" w:hanging="360"/>
+      </w:pPr>
+      <w:rPr>
+        <w:rFonts w:ascii="Symbol" w:hAnsi="Symbol" w:hint="default"/>
+      </w:rPr>
+    </w:lvl>
+    <w:lvl w:ilvl="7" w:tplc="0C0A0003" w:tentative="1">
+      <w:start w:val="1"/>
+      <w:numFmt w:val="bullet"/>
+      <w:lvlText w:val="o"/>
+      <w:lvlJc w:val="left"/>
+      <w:pPr>
+        <w:ind w:left="5760" w:hanging="360"/>
+      </w:pPr>
+      <w:rPr>
+        <w:rFonts w:ascii="Courier New" w:hAnsi="Courier New" w:cs="Courier New" w:hint="default"/>
+      </w:rPr>
+    </w:lvl>
+    <w:lvl w:ilvl="8" w:tplc="0C0A0005" w:tentative="1">
+      <w:start w:val="1"/>
+      <w:numFmt w:val="bullet"/>
+      <w:lvlText w:val=""/>
+      <w:lvlJc w:val="left"/>
+      <w:pPr>
+        <w:ind w:left="6480" w:hanging="360"/>
+      </w:pPr>
+      <w:rPr>
+        <w:rFonts w:ascii="Wingdings" w:hAnsi="Wingdings" w:hint="default"/>
+      </w:rPr>
+    </w:lvl>
+  </w:abstractNum>
+  <w:abstractNum w:abstractNumId="4" w15:restartNumberingAfterBreak="0">
     <w:nsid w:val="69A656A6"/>
     <w:multiLevelType w:val="hybridMultilevel"/>
     <w:tmpl w:val="BCE2E368"/>
@@ -2719,7 +5485,19 @@
     </w:lvl>
   </w:abstractNum>
   <w:num w:numId="1">
+    <w:abstractNumId w:val="4"/>
+  </w:num>
+  <w:num w:numId="2">
+    <w:abstractNumId w:val="2"/>
+  </w:num>
+  <w:num w:numId="3">
     <w:abstractNumId w:val="0"/>
+  </w:num>
+  <w:num w:numId="4">
+    <w:abstractNumId w:val="3"/>
+  </w:num>
+  <w:num w:numId="5">
+    <w:abstractNumId w:val="1"/>
   </w:num>
   <w:numIdMacAtCleanup w:val="1"/>
 </w:numbering>
@@ -3141,6 +5919,29 @@
       <w:szCs w:val="32"/>
     </w:rPr>
   </w:style>
+  <w:style w:type="paragraph" w:styleId="Ttulo3">
+    <w:name w:val="heading 3"/>
+    <w:basedOn w:val="Normal"/>
+    <w:next w:val="Normal"/>
+    <w:link w:val="Ttulo3Car"/>
+    <w:uiPriority w:val="9"/>
+    <w:semiHidden/>
+    <w:unhideWhenUsed/>
+    <w:qFormat/>
+    <w:rsid w:val="002D04E3"/>
+    <w:pPr>
+      <w:keepNext/>
+      <w:keepLines/>
+      <w:spacing w:before="40" w:after="0"/>
+      <w:outlineLvl w:val="2"/>
+    </w:pPr>
+    <w:rPr>
+      <w:rFonts w:asciiTheme="majorHAnsi" w:eastAsiaTheme="majorEastAsia" w:hAnsiTheme="majorHAnsi" w:cstheme="majorBidi"/>
+      <w:color w:val="1F4D78" w:themeColor="accent1" w:themeShade="7F"/>
+      <w:sz w:val="24"/>
+      <w:szCs w:val="24"/>
+    </w:rPr>
+  </w:style>
   <w:style w:type="character" w:default="1" w:styleId="Fuentedeprrafopredeter">
     <w:name w:val="Default Paragraph Font"/>
     <w:uiPriority w:val="1"/>
@@ -3364,6 +6165,74 @@
       <w:sz w:val="36"/>
       <w:szCs w:val="20"/>
       <w:lang w:val="en-US"/>
+    </w:rPr>
+  </w:style>
+  <w:style w:type="table" w:styleId="Tablaconcuadrcula">
+    <w:name w:val="Table Grid"/>
+    <w:basedOn w:val="Tablanormal"/>
+    <w:uiPriority w:val="39"/>
+    <w:rsid w:val="002D04E3"/>
+    <w:pPr>
+      <w:spacing w:after="0" w:line="240" w:lineRule="auto"/>
+    </w:pPr>
+    <w:tblPr>
+      <w:tblBorders>
+        <w:top w:val="single" w:sz="4" w:space="0" w:color="auto"/>
+        <w:left w:val="single" w:sz="4" w:space="0" w:color="auto"/>
+        <w:bottom w:val="single" w:sz="4" w:space="0" w:color="auto"/>
+        <w:right w:val="single" w:sz="4" w:space="0" w:color="auto"/>
+        <w:insideH w:val="single" w:sz="4" w:space="0" w:color="auto"/>
+        <w:insideV w:val="single" w:sz="4" w:space="0" w:color="auto"/>
+      </w:tblBorders>
+    </w:tblPr>
+  </w:style>
+  <w:style w:type="table" w:styleId="Tablaweb2">
+    <w:name w:val="Table Web 2"/>
+    <w:basedOn w:val="Tablanormal"/>
+    <w:uiPriority w:val="99"/>
+    <w:rsid w:val="002D04E3"/>
+    <w:tblPr>
+      <w:tblCellSpacing w:w="20" w:type="dxa"/>
+      <w:tblBorders>
+        <w:top w:val="inset" w:sz="6" w:space="0" w:color="auto"/>
+        <w:left w:val="inset" w:sz="6" w:space="0" w:color="auto"/>
+        <w:bottom w:val="inset" w:sz="6" w:space="0" w:color="auto"/>
+        <w:right w:val="inset" w:sz="6" w:space="0" w:color="auto"/>
+        <w:insideH w:val="inset" w:sz="6" w:space="0" w:color="auto"/>
+        <w:insideV w:val="inset" w:sz="6" w:space="0" w:color="auto"/>
+      </w:tblBorders>
+    </w:tblPr>
+    <w:trPr>
+      <w:tblCellSpacing w:w="20" w:type="dxa"/>
+    </w:trPr>
+    <w:tcPr>
+      <w:shd w:val="clear" w:color="auto" w:fill="auto"/>
+    </w:tcPr>
+    <w:tblStylePr w:type="firstRow">
+      <w:rPr>
+        <w:color w:val="auto"/>
+      </w:rPr>
+      <w:tblPr/>
+      <w:tcPr>
+        <w:tcBorders>
+          <w:tl2br w:val="none" w:sz="0" w:space="0" w:color="auto"/>
+          <w:tr2bl w:val="none" w:sz="0" w:space="0" w:color="auto"/>
+        </w:tcBorders>
+      </w:tcPr>
+    </w:tblStylePr>
+  </w:style>
+  <w:style w:type="character" w:customStyle="1" w:styleId="Ttulo3Car">
+    <w:name w:val="Título 3 Car"/>
+    <w:basedOn w:val="Fuentedeprrafopredeter"/>
+    <w:link w:val="Ttulo3"/>
+    <w:uiPriority w:val="9"/>
+    <w:semiHidden/>
+    <w:rsid w:val="002D04E3"/>
+    <w:rPr>
+      <w:rFonts w:asciiTheme="majorHAnsi" w:eastAsiaTheme="majorEastAsia" w:hAnsiTheme="majorHAnsi" w:cstheme="majorBidi"/>
+      <w:color w:val="1F4D78" w:themeColor="accent1" w:themeShade="7F"/>
+      <w:sz w:val="24"/>
+      <w:szCs w:val="24"/>
     </w:rPr>
   </w:style>
 </w:styles>

</xml_diff>